<commit_message>
Added assets management. Added assets tests. Updated documentation.
</commit_message>
<xml_diff>
--- a/doc/prails.documentation.docx
+++ b/doc/prails.documentation.docx
@@ -3,88 +3,1843 @@
 <w:document xmlns:wpc="http://schemas.microsoft.com/office/word/2010/wordprocessingCanvas" xmlns:mo="http://schemas.microsoft.com/office/mac/office/2008/main" xmlns:mc="http://schemas.openxmlformats.org/markup-compatibility/2006" xmlns:mv="urn:schemas-microsoft-com:mac:vml" xmlns:o="urn:schemas-microsoft-com:office:office" xmlns:r="http://schemas.openxmlformats.org/officeDocument/2006/relationships" xmlns:m="http://schemas.openxmlformats.org/officeDocument/2006/math" xmlns:v="urn:schemas-microsoft-com:vml" xmlns:wp14="http://schemas.microsoft.com/office/word/2010/wordprocessingDrawing" xmlns:wp="http://schemas.openxmlformats.org/drawingml/2006/wordprocessingDrawing" xmlns:w10="urn:schemas-microsoft-com:office:word" xmlns:w="http://schemas.openxmlformats.org/wordprocessingml/2006/main" xmlns:w14="http://schemas.microsoft.com/office/word/2010/wordml" xmlns:wpg="http://schemas.microsoft.com/office/word/2010/wordprocessingGroup" xmlns:wpi="http://schemas.microsoft.com/office/word/2010/wordprocessingInk" xmlns:wne="http://schemas.microsoft.com/office/word/2006/wordml" xmlns:wps="http://schemas.microsoft.com/office/word/2010/wordprocessingShape" mc:Ignorable="w14 wp14">
   <w:body>
     <w:p>
-      <w:r>
-        <w:t>routes()</w:t>
-      </w:r>
-    </w:p>
-    <w:p>
-      <w:r>
-        <w:t>The routes class is in charge of the parsing of the call sent in the browser. By default Prails looks for a Controller and an Action inside it. The basic route will look like this:</w:t>
-      </w:r>
-    </w:p>
-    <w:p>
-      <w:hyperlink r:id="rId5" w:history="1">
-        <w:r>
-          <w:rPr>
-            <w:rStyle w:val="Hyperlink"/>
-          </w:rPr>
-          <w:t>http://your.host/controller/action/?something=somevalue</w:t>
-        </w:r>
-      </w:hyperlink>
-      <w:r>
-        <w:t>&amp;other=more</w:t>
-      </w:r>
-    </w:p>
-    <w:p>
-      <w:r>
-        <w:t>The routes class digests the path, separates the controller (Instantiates it) and calls the action in the new instance. The query string is processed as a key value pair (something = somevalue). The controller, action and variables are available instantly using:</w:t>
-      </w:r>
-    </w:p>
-    <w:p>
-      <w:r>
-        <w:t>$this-&gt;controller;</w:t>
-      </w:r>
-    </w:p>
-    <w:p>
-      <w:r>
-        <w:t>$this-&gt;action;</w:t>
-      </w:r>
-    </w:p>
-    <w:p>
-      <w:r>
-        <w:t>$something (That has the “somevalue”</w:t>
-      </w:r>
-      <w:r>
-        <w:t xml:space="preserve"> value);</w:t>
-      </w:r>
-    </w:p>
-    <w:p>
-      <w:r>
-        <w:t>$other</w:t>
-      </w:r>
-    </w:p>
-    <w:p>
-      <w:r>
-        <w:t>By default, routes is called when the Prails application starts, so you don’t need to create instances of it.</w:t>
-      </w:r>
-    </w:p>
-    <w:p/>
-    <w:p>
-      <w:r>
-        <w:t>migrations()</w:t>
-      </w:r>
-    </w:p>
-    <w:p>
-      <w:r>
-        <w:t>Prails support database migrations to handle migrations. To run a migrations, just:</w:t>
-      </w:r>
-    </w:p>
-    <w:p>
-      <w:r>
-        <w:t>$migration = new db_migrations();</w:t>
-      </w:r>
-    </w:p>
-    <w:p>
-      <w:r>
-        <w:t>$migration</w:t>
-      </w:r>
-      <w:r>
-        <w:t>-&gt;run_migrations();</w:t>
-      </w:r>
-    </w:p>
-    <w:p>
-      <w:r>
-        <w:t>Prails will look into the db/migrations folder and will compare the contents with the migrations table. Any missing file will be executed directly in the database.</w:t>
+      <w:pPr>
+        <w:pStyle w:val="NormalWeb"/>
+        <w:rPr>
+          <w:rFonts w:ascii="Lucida Grande" w:hAnsi="Lucida Grande" w:cs="Lucida Grande"/>
+          <w:sz w:val="24"/>
+          <w:szCs w:val="24"/>
+        </w:rPr>
+      </w:pPr>
+      <w:r>
+        <w:rPr>
+          <w:rStyle w:val="Strong"/>
+          <w:rFonts w:ascii="Lucida Grande" w:hAnsi="Lucida Grande" w:cs="Lucida Grande"/>
+          <w:sz w:val="24"/>
+          <w:szCs w:val="24"/>
+        </w:rPr>
+        <w:t>PRAILS</w:t>
+      </w:r>
+    </w:p>
+    <w:p>
+      <w:pPr>
+        <w:rPr>
+          <w:rFonts w:ascii="Lucida Grande" w:eastAsia="Times New Roman" w:hAnsi="Lucida Grande" w:cs="Lucida Grande"/>
+        </w:rPr>
+      </w:pPr>
+      <w:r>
+        <w:rPr>
+          <w:rFonts w:ascii="Lucida Grande" w:eastAsia="Times New Roman" w:hAnsi="Lucida Grande" w:cs="Lucida Grande"/>
+        </w:rPr>
+        <w:pict w14:anchorId="4FACEF51">
+          <v:rect id="_x0000_i1025" style="width:0;height:1.5pt" o:hralign="center" o:hrstd="t" o:hr="t" fillcolor="#aaa" stroked="f"/>
+        </w:pict>
+      </w:r>
+    </w:p>
+    <w:p>
+      <w:pPr>
+        <w:pStyle w:val="NormalWeb"/>
+        <w:rPr>
+          <w:rFonts w:ascii="Lucida Grande" w:hAnsi="Lucida Grande" w:cs="Lucida Grande"/>
+          <w:sz w:val="24"/>
+          <w:szCs w:val="24"/>
+        </w:rPr>
+      </w:pPr>
+      <w:r>
+        <w:rPr>
+          <w:rFonts w:ascii="Lucida Grande" w:hAnsi="Lucida Grande" w:cs="Lucida Grande"/>
+          <w:sz w:val="24"/>
+          <w:szCs w:val="24"/>
+        </w:rPr>
+        <w:t>You can call it Php On Rails. Php Rails. PHPoR. But all those name are taken somehow. So I decided to come</w:t>
+      </w:r>
+      <w:r>
+        <w:rPr>
+          <w:rFonts w:ascii="Lucida Grande" w:hAnsi="Lucida Grande" w:cs="Lucida Grande"/>
+          <w:sz w:val="24"/>
+          <w:szCs w:val="24"/>
+        </w:rPr>
+        <w:br/>
+        <w:t>with a closer, but unused approach: PRAILS.</w:t>
+      </w:r>
+    </w:p>
+    <w:p>
+      <w:pPr>
+        <w:pStyle w:val="NormalWeb"/>
+        <w:rPr>
+          <w:rFonts w:ascii="Lucida Grande" w:hAnsi="Lucida Grande" w:cs="Lucida Grande"/>
+          <w:sz w:val="24"/>
+          <w:szCs w:val="24"/>
+        </w:rPr>
+      </w:pPr>
+      <w:r>
+        <w:rPr>
+          <w:rFonts w:ascii="Lucida Grande" w:hAnsi="Lucida Grande" w:cs="Lucida Grande"/>
+          <w:sz w:val="24"/>
+          <w:szCs w:val="24"/>
+        </w:rPr>
+        <w:t>Prails is a Rails inspired PHP MVC Framework. Instead of bringing a heavyweight</w:t>
+      </w:r>
+      <w:r>
+        <w:rPr>
+          <w:rFonts w:ascii="Lucida Grande" w:hAnsi="Lucida Grande" w:cs="Lucida Grande"/>
+          <w:sz w:val="24"/>
+          <w:szCs w:val="24"/>
+        </w:rPr>
+        <w:br/>
+        <w:t>set of classes and assets, this framework is very simple but works just as any other one.</w:t>
+      </w:r>
+      <w:r>
+        <w:rPr>
+          <w:rFonts w:ascii="Lucida Grande" w:hAnsi="Lucida Grande" w:cs="Lucida Grande"/>
+          <w:sz w:val="24"/>
+          <w:szCs w:val="24"/>
+        </w:rPr>
+        <w:br/>
+        <w:t>You can start with your own predefined models or you can create your own from scratch. Support for MySQL and fixtures</w:t>
+      </w:r>
+      <w:r>
+        <w:rPr>
+          <w:rFonts w:ascii="Lucida Grande" w:hAnsi="Lucida Grande" w:cs="Lucida Grande"/>
+          <w:sz w:val="24"/>
+          <w:szCs w:val="24"/>
+        </w:rPr>
+        <w:br/>
+        <w:t xml:space="preserve">come out of the box. Support for other databases is coming in the near future. </w:t>
+      </w:r>
+      <w:r>
+        <w:rPr>
+          <w:rFonts w:ascii="Lucida Grande" w:hAnsi="Lucida Grande" w:cs="Lucida Grande"/>
+          <w:sz w:val="24"/>
+          <w:szCs w:val="24"/>
+        </w:rPr>
+        <w:t xml:space="preserve">It comes with full </w:t>
+      </w:r>
+      <w:r>
+        <w:rPr>
+          <w:rFonts w:ascii="Lucida Grande" w:hAnsi="Lucida Grande" w:cs="Lucida Grande"/>
+          <w:sz w:val="24"/>
+          <w:szCs w:val="24"/>
+        </w:rPr>
+        <w:t xml:space="preserve">support for Fat Controllers or Fat Models. You choose. Support for private and public pages is </w:t>
+      </w:r>
+      <w:r>
+        <w:rPr>
+          <w:rFonts w:ascii="Lucida Grande" w:hAnsi="Lucida Grande" w:cs="Lucida Grande"/>
+          <w:sz w:val="24"/>
+          <w:szCs w:val="24"/>
+        </w:rPr>
+        <w:br/>
+        <w:t>included, so you don't have to mix everything under one view directory. Templates support is</w:t>
+      </w:r>
+      <w:r>
+        <w:rPr>
+          <w:rFonts w:ascii="Lucida Grande" w:hAnsi="Lucida Grande" w:cs="Lucida Grande"/>
+          <w:sz w:val="24"/>
+          <w:szCs w:val="24"/>
+        </w:rPr>
+        <w:br/>
+        <w:t>included, so you can rely on a single page to do your UI.</w:t>
+      </w:r>
+    </w:p>
+    <w:p>
+      <w:pPr>
+        <w:pStyle w:val="NormalWeb"/>
+        <w:rPr>
+          <w:rFonts w:ascii="Lucida Grande" w:hAnsi="Lucida Grande" w:cs="Lucida Grande"/>
+          <w:sz w:val="24"/>
+          <w:szCs w:val="24"/>
+        </w:rPr>
+      </w:pPr>
+      <w:r>
+        <w:rPr>
+          <w:rFonts w:ascii="Lucida Grande" w:hAnsi="Lucida Grande" w:cs="Lucida Grande"/>
+          <w:sz w:val="24"/>
+          <w:szCs w:val="24"/>
+        </w:rPr>
+        <w:t>Since it runs over PHP 5, the compatibility is only limited by PHP itself (In short terms, there is no limit). That also means it runs in Linux, Windows, Mac, etc.</w:t>
+      </w:r>
+    </w:p>
+    <w:p>
+      <w:pPr>
+        <w:pStyle w:val="NormalWeb"/>
+        <w:rPr>
+          <w:rFonts w:ascii="Lucida Grande" w:hAnsi="Lucida Grande" w:cs="Lucida Grande"/>
+          <w:sz w:val="24"/>
+          <w:szCs w:val="24"/>
+        </w:rPr>
+      </w:pPr>
+      <w:r>
+        <w:rPr>
+          <w:rFonts w:ascii="Lucida Grande" w:hAnsi="Lucida Grande" w:cs="Lucida Grande"/>
+          <w:sz w:val="24"/>
+          <w:szCs w:val="24"/>
+        </w:rPr>
+        <w:t>It comes with its own test class to avoid the installation of additional test frameworks. The results</w:t>
+      </w:r>
+      <w:r>
+        <w:rPr>
+          <w:rFonts w:ascii="Lucida Grande" w:hAnsi="Lucida Grande" w:cs="Lucida Grande"/>
+          <w:sz w:val="24"/>
+          <w:szCs w:val="24"/>
+        </w:rPr>
+        <w:br/>
+        <w:t>are jUnit compatible if you want to integrate the project with automated builders. Just point your</w:t>
+      </w:r>
+      <w:r>
+        <w:rPr>
+          <w:rFonts w:ascii="Lucida Grande" w:hAnsi="Lucida Grande" w:cs="Lucida Grande"/>
+          <w:sz w:val="24"/>
+          <w:szCs w:val="24"/>
+        </w:rPr>
+        <w:br/>
+        <w:t xml:space="preserve">parser to tests/results and your done. </w:t>
+      </w:r>
+    </w:p>
+    <w:p>
+      <w:pPr>
+        <w:pStyle w:val="NormalWeb"/>
+        <w:rPr>
+          <w:rFonts w:ascii="Lucida Grande" w:hAnsi="Lucida Grande" w:cs="Lucida Grande"/>
+          <w:sz w:val="24"/>
+          <w:szCs w:val="24"/>
+        </w:rPr>
+      </w:pPr>
+      <w:r>
+        <w:rPr>
+          <w:rStyle w:val="Strong"/>
+          <w:rFonts w:ascii="Lucida Grande" w:hAnsi="Lucida Grande" w:cs="Lucida Grande"/>
+          <w:sz w:val="24"/>
+          <w:szCs w:val="24"/>
+        </w:rPr>
+        <w:t>STRONG DATA FRAMEWORK</w:t>
+      </w:r>
+    </w:p>
+    <w:p>
+      <w:pPr>
+        <w:pStyle w:val="NormalWeb"/>
+        <w:rPr>
+          <w:rFonts w:ascii="Lucida Grande" w:hAnsi="Lucida Grande" w:cs="Lucida Grande"/>
+          <w:sz w:val="24"/>
+          <w:szCs w:val="24"/>
+        </w:rPr>
+      </w:pPr>
+      <w:r>
+        <w:rPr>
+          <w:rFonts w:ascii="Lucida Grande" w:hAnsi="Lucida Grande" w:cs="Lucida Grande"/>
+          <w:sz w:val="24"/>
+          <w:szCs w:val="24"/>
+        </w:rPr>
+        <w:t>Prails come with a very simple and yet powerful data framework that lets you:</w:t>
+      </w:r>
+    </w:p>
+    <w:p>
+      <w:pPr>
+        <w:numPr>
+          <w:ilvl w:val="0"/>
+          <w:numId w:val="1"/>
+        </w:numPr>
+        <w:spacing w:before="100" w:beforeAutospacing="1" w:after="100" w:afterAutospacing="1"/>
+        <w:rPr>
+          <w:rFonts w:ascii="Lucida Grande" w:eastAsia="Times New Roman" w:hAnsi="Lucida Grande" w:cs="Lucida Grande"/>
+        </w:rPr>
+      </w:pPr>
+      <w:r>
+        <w:rPr>
+          <w:rFonts w:ascii="Lucida Grande" w:eastAsia="Times New Roman" w:hAnsi="Lucida Grande" w:cs="Lucida Grande"/>
+        </w:rPr>
+        <w:t>Connect to MySQL.</w:t>
+      </w:r>
+    </w:p>
+    <w:p>
+      <w:pPr>
+        <w:numPr>
+          <w:ilvl w:val="0"/>
+          <w:numId w:val="1"/>
+        </w:numPr>
+        <w:spacing w:before="100" w:beforeAutospacing="1" w:after="100" w:afterAutospacing="1"/>
+        <w:rPr>
+          <w:rFonts w:ascii="Lucida Grande" w:eastAsia="Times New Roman" w:hAnsi="Lucida Grande" w:cs="Lucida Grande"/>
+        </w:rPr>
+      </w:pPr>
+      <w:r>
+        <w:rPr>
+          <w:rFonts w:ascii="Lucida Grande" w:eastAsia="Times New Roman" w:hAnsi="Lucida Grande" w:cs="Lucida Grande"/>
+        </w:rPr>
+        <w:t>Inject other databases.</w:t>
+      </w:r>
+    </w:p>
+    <w:p>
+      <w:pPr>
+        <w:numPr>
+          <w:ilvl w:val="0"/>
+          <w:numId w:val="1"/>
+        </w:numPr>
+        <w:spacing w:before="100" w:beforeAutospacing="1" w:after="100" w:afterAutospacing="1"/>
+        <w:rPr>
+          <w:rFonts w:ascii="Lucida Grande" w:eastAsia="Times New Roman" w:hAnsi="Lucida Grande" w:cs="Lucida Grande"/>
+        </w:rPr>
+      </w:pPr>
+      <w:r>
+        <w:rPr>
+          <w:rFonts w:ascii="Lucida Grande" w:eastAsia="Times New Roman" w:hAnsi="Lucida Grande" w:cs="Lucida Grande"/>
+        </w:rPr>
+        <w:t>Create visual fixtures in test mode. No database required.</w:t>
+      </w:r>
+    </w:p>
+    <w:p>
+      <w:pPr>
+        <w:numPr>
+          <w:ilvl w:val="0"/>
+          <w:numId w:val="1"/>
+        </w:numPr>
+        <w:spacing w:before="100" w:beforeAutospacing="1" w:after="100" w:afterAutospacing="1"/>
+        <w:rPr>
+          <w:rFonts w:ascii="Lucida Grande" w:eastAsia="Times New Roman" w:hAnsi="Lucida Grande" w:cs="Lucida Grande"/>
+        </w:rPr>
+      </w:pPr>
+      <w:r>
+        <w:rPr>
+          <w:rFonts w:ascii="Lucida Grande" w:eastAsia="Times New Roman" w:hAnsi="Lucida Grande" w:cs="Lucida Grande"/>
+        </w:rPr>
+        <w:t>Edit fixtures on the fly for testing. Again, no database required.</w:t>
+      </w:r>
+    </w:p>
+    <w:p>
+      <w:pPr>
+        <w:numPr>
+          <w:ilvl w:val="0"/>
+          <w:numId w:val="1"/>
+        </w:numPr>
+        <w:spacing w:before="100" w:beforeAutospacing="1" w:after="100" w:afterAutospacing="1"/>
+        <w:rPr>
+          <w:rFonts w:ascii="Lucida Grande" w:eastAsia="Times New Roman" w:hAnsi="Lucida Grande" w:cs="Lucida Grande"/>
+        </w:rPr>
+      </w:pPr>
+      <w:r>
+        <w:rPr>
+          <w:rFonts w:ascii="Lucida Grande" w:eastAsia="Times New Roman" w:hAnsi="Lucida Grande" w:cs="Lucida Grande"/>
+        </w:rPr>
+        <w:t>Database migrations.</w:t>
+      </w:r>
+    </w:p>
+    <w:p>
+      <w:pPr>
+        <w:numPr>
+          <w:ilvl w:val="0"/>
+          <w:numId w:val="1"/>
+        </w:numPr>
+        <w:spacing w:before="100" w:beforeAutospacing="1" w:after="100" w:afterAutospacing="1"/>
+        <w:rPr>
+          <w:rFonts w:ascii="Lucida Grande" w:eastAsia="Times New Roman" w:hAnsi="Lucida Grande" w:cs="Lucida Grande"/>
+        </w:rPr>
+      </w:pPr>
+      <w:r>
+        <w:rPr>
+          <w:rFonts w:ascii="Lucida Grande" w:eastAsia="Times New Roman" w:hAnsi="Lucida Grande" w:cs="Lucida Grande"/>
+        </w:rPr>
+        <w:t>Code-First.</w:t>
+      </w:r>
+    </w:p>
+    <w:p>
+      <w:pPr>
+        <w:numPr>
+          <w:ilvl w:val="0"/>
+          <w:numId w:val="1"/>
+        </w:numPr>
+        <w:spacing w:before="100" w:beforeAutospacing="1" w:after="100" w:afterAutospacing="1"/>
+        <w:rPr>
+          <w:rFonts w:ascii="Lucida Grande" w:eastAsia="Times New Roman" w:hAnsi="Lucida Grande" w:cs="Lucida Grande"/>
+        </w:rPr>
+      </w:pPr>
+      <w:r>
+        <w:rPr>
+          <w:rFonts w:ascii="Lucida Grande" w:eastAsia="Times New Roman" w:hAnsi="Lucida Grande" w:cs="Lucida Grande"/>
+        </w:rPr>
+        <w:t>Own Query Language</w:t>
+      </w:r>
+    </w:p>
+    <w:p>
+      <w:pPr>
+        <w:pStyle w:val="NormalWeb"/>
+        <w:rPr>
+          <w:rFonts w:ascii="Lucida Grande" w:hAnsi="Lucida Grande" w:cs="Lucida Grande"/>
+          <w:sz w:val="24"/>
+          <w:szCs w:val="24"/>
+        </w:rPr>
+      </w:pPr>
+      <w:r>
+        <w:rPr>
+          <w:rStyle w:val="Strong"/>
+          <w:rFonts w:ascii="Lucida Grande" w:hAnsi="Lucida Grande" w:cs="Lucida Grande"/>
+          <w:sz w:val="24"/>
+          <w:szCs w:val="24"/>
+        </w:rPr>
+        <w:t>HOW TO SEE IF MY PRAILS INSTALLATION IS WORKING</w:t>
+      </w:r>
+    </w:p>
+    <w:p>
+      <w:pPr>
+        <w:pStyle w:val="NormalWeb"/>
+        <w:rPr>
+          <w:rFonts w:ascii="Lucida Grande" w:hAnsi="Lucida Grande" w:cs="Lucida Grande"/>
+          <w:sz w:val="24"/>
+          <w:szCs w:val="24"/>
+        </w:rPr>
+      </w:pPr>
+      <w:r>
+        <w:rPr>
+          <w:rFonts w:ascii="Lucida Grande" w:hAnsi="Lucida Grande" w:cs="Lucida Grande"/>
+          <w:sz w:val="24"/>
+          <w:szCs w:val="24"/>
+        </w:rPr>
+        <w:lastRenderedPageBreak/>
+        <w:t>Prails comes with its own test class to avoid the installation of additional test frameworks. The results</w:t>
+      </w:r>
+      <w:r>
+        <w:rPr>
+          <w:rFonts w:ascii="Lucida Grande" w:hAnsi="Lucida Grande" w:cs="Lucida Grande"/>
+          <w:sz w:val="24"/>
+          <w:szCs w:val="24"/>
+        </w:rPr>
+        <w:br/>
+        <w:t>are jUnit compatible if you want to integrate the project with automated builders. Just point your</w:t>
+      </w:r>
+      <w:r>
+        <w:rPr>
+          <w:rFonts w:ascii="Lucida Grande" w:hAnsi="Lucida Grande" w:cs="Lucida Grande"/>
+          <w:sz w:val="24"/>
+          <w:szCs w:val="24"/>
+        </w:rPr>
+        <w:br/>
+        <w:t>parser to tests/results and your done.</w:t>
+      </w:r>
+    </w:p>
+    <w:p>
+      <w:pPr>
+        <w:pStyle w:val="NormalWeb"/>
+        <w:rPr>
+          <w:rFonts w:ascii="Lucida Grande" w:hAnsi="Lucida Grande" w:cs="Lucida Grande"/>
+          <w:sz w:val="24"/>
+          <w:szCs w:val="24"/>
+        </w:rPr>
+      </w:pPr>
+      <w:r>
+        <w:rPr>
+          <w:rFonts w:ascii="Lucida Grande" w:hAnsi="Lucida Grande" w:cs="Lucida Grande"/>
+          <w:sz w:val="24"/>
+          <w:szCs w:val="24"/>
+        </w:rPr>
+        <w:t>To see if your system is compatible and if Prails is working fine, just run the tests by calling them via your web browser:</w:t>
+      </w:r>
+    </w:p>
+    <w:p>
+      <w:pPr>
+        <w:pStyle w:val="NormalWeb"/>
+        <w:rPr>
+          <w:rFonts w:ascii="Lucida Grande" w:hAnsi="Lucida Grande" w:cs="Lucida Grande"/>
+          <w:sz w:val="24"/>
+          <w:szCs w:val="24"/>
+        </w:rPr>
+      </w:pPr>
+      <w:r>
+        <w:rPr>
+          <w:rStyle w:val="codeview1"/>
+          <w:rFonts w:cs="Lucida Grande"/>
+          <w:sz w:val="24"/>
+          <w:szCs w:val="24"/>
+        </w:rPr>
+        <w:t>http://localhost/application_path/tests/</w:t>
+      </w:r>
+    </w:p>
+    <w:p>
+      <w:pPr>
+        <w:pStyle w:val="NormalWeb"/>
+        <w:rPr>
+          <w:rFonts w:ascii="Lucida Grande" w:hAnsi="Lucida Grande" w:cs="Lucida Grande"/>
+          <w:sz w:val="24"/>
+          <w:szCs w:val="24"/>
+        </w:rPr>
+      </w:pPr>
+      <w:r>
+        <w:rPr>
+          <w:rFonts w:ascii="Lucida Grande" w:hAnsi="Lucida Grande" w:cs="Lucida Grande"/>
+          <w:sz w:val="24"/>
+          <w:szCs w:val="24"/>
+        </w:rPr>
+        <w:t>Don't forget to not to publish your tests when going to production.</w:t>
+      </w:r>
+    </w:p>
+    <w:p>
+      <w:pPr>
+        <w:rPr>
+          <w:rFonts w:ascii="Lucida Grande" w:eastAsia="Times New Roman" w:hAnsi="Lucida Grande" w:cs="Lucida Grande"/>
+        </w:rPr>
+      </w:pPr>
+      <w:r>
+        <w:rPr>
+          <w:rStyle w:val="Strong"/>
+          <w:rFonts w:ascii="Lucida Grande" w:eastAsia="Times New Roman" w:hAnsi="Lucida Grande" w:cs="Lucida Grande"/>
+        </w:rPr>
+        <w:t>IS PRAILS PRODUCTION READY</w:t>
+      </w:r>
+      <w:r>
+        <w:rPr>
+          <w:rStyle w:val="Strong"/>
+          <w:rFonts w:ascii="Lucida Grande" w:eastAsia="Times New Roman" w:hAnsi="Lucida Grande" w:cs="Lucida Grande"/>
+        </w:rPr>
+        <w:t>?</w:t>
+      </w:r>
+      <w:r>
+        <w:rPr>
+          <w:rFonts w:ascii="Lucida Grande" w:eastAsia="Times New Roman" w:hAnsi="Lucida Grande" w:cs="Lucida Grande"/>
+        </w:rPr>
+        <w:t xml:space="preserve"> </w:t>
+      </w:r>
+    </w:p>
+    <w:p>
+      <w:pPr>
+        <w:pStyle w:val="NormalWeb"/>
+        <w:rPr>
+          <w:rFonts w:ascii="Lucida Grande" w:hAnsi="Lucida Grande" w:cs="Lucida Grande"/>
+          <w:sz w:val="24"/>
+          <w:szCs w:val="24"/>
+        </w:rPr>
+      </w:pPr>
+      <w:r>
+        <w:rPr>
+          <w:rFonts w:ascii="Lucida Grande" w:hAnsi="Lucida Grande" w:cs="Lucida Grande"/>
+          <w:sz w:val="24"/>
+          <w:szCs w:val="24"/>
+        </w:rPr>
+        <w:t xml:space="preserve">Yes, there are applications in production </w:t>
+      </w:r>
+      <w:r>
+        <w:rPr>
+          <w:rFonts w:ascii="Lucida Grande" w:hAnsi="Lucida Grande" w:cs="Lucida Grande"/>
+          <w:sz w:val="24"/>
+          <w:szCs w:val="24"/>
+        </w:rPr>
+        <w:t xml:space="preserve">already </w:t>
+      </w:r>
+      <w:r>
+        <w:rPr>
+          <w:rFonts w:ascii="Lucida Grande" w:hAnsi="Lucida Grande" w:cs="Lucida Grande"/>
+          <w:sz w:val="24"/>
+          <w:szCs w:val="24"/>
+        </w:rPr>
+        <w:t>running in Prails.</w:t>
+      </w:r>
+    </w:p>
+    <w:p>
+      <w:pPr>
+        <w:pStyle w:val="NormalWeb"/>
+        <w:rPr>
+          <w:rFonts w:ascii="Lucida Grande" w:hAnsi="Lucida Grande" w:cs="Lucida Grande"/>
+          <w:sz w:val="24"/>
+          <w:szCs w:val="24"/>
+        </w:rPr>
+      </w:pPr>
+      <w:r>
+        <w:rPr>
+          <w:rStyle w:val="Strong"/>
+          <w:rFonts w:ascii="Lucida Grande" w:hAnsi="Lucida Grande" w:cs="Lucida Grande"/>
+          <w:sz w:val="24"/>
+          <w:szCs w:val="24"/>
+        </w:rPr>
+        <w:t>GETTING STARTED:</w:t>
+      </w:r>
+    </w:p>
+    <w:p>
+      <w:pPr>
+        <w:pStyle w:val="NormalWeb"/>
+        <w:rPr>
+          <w:rFonts w:ascii="Lucida Grande" w:hAnsi="Lucida Grande" w:cs="Lucida Grande"/>
+          <w:sz w:val="24"/>
+          <w:szCs w:val="24"/>
+        </w:rPr>
+      </w:pPr>
+      <w:r>
+        <w:rPr>
+          <w:rFonts w:ascii="Lucida Grande" w:hAnsi="Lucida Grande" w:cs="Lucida Grande"/>
+          <w:sz w:val="24"/>
+          <w:szCs w:val="24"/>
+        </w:rPr>
+        <w:t>The easiest way to get started with PRAILS is to write the basic “Hello World”, the “Prails” way.</w:t>
+      </w:r>
+    </w:p>
+    <w:p>
+      <w:pPr>
+        <w:pStyle w:val="NormalWeb"/>
+        <w:rPr>
+          <w:rFonts w:ascii="Lucida Grande" w:hAnsi="Lucida Grande" w:cs="Lucida Grande"/>
+          <w:sz w:val="24"/>
+          <w:szCs w:val="24"/>
+        </w:rPr>
+      </w:pPr>
+      <w:r>
+        <w:rPr>
+          <w:rFonts w:ascii="Lucida Grande" w:hAnsi="Lucida Grande" w:cs="Lucida Grande"/>
+          <w:sz w:val="24"/>
+          <w:szCs w:val="24"/>
+        </w:rPr>
+        <w:t>Step 1: Create your model</w:t>
+      </w:r>
+    </w:p>
+    <w:p>
+      <w:pPr>
+        <w:pStyle w:val="NormalWeb"/>
+        <w:rPr>
+          <w:rFonts w:ascii="Lucida Grande" w:hAnsi="Lucida Grande" w:cs="Lucida Grande"/>
+          <w:sz w:val="24"/>
+          <w:szCs w:val="24"/>
+        </w:rPr>
+      </w:pPr>
+      <w:r>
+        <w:rPr>
+          <w:rFonts w:ascii="Lucida Grande" w:hAnsi="Lucida Grande" w:cs="Lucida Grande"/>
+          <w:sz w:val="24"/>
+          <w:szCs w:val="24"/>
+        </w:rPr>
+        <w:t>In the directory “/app/models” lets create the file hello.model.php (The naming is optional):</w:t>
+      </w:r>
+    </w:p>
+    <w:p>
+      <w:pPr>
+        <w:pStyle w:val="codeview"/>
+        <w:rPr>
+          <w:rFonts w:cs="Lucida Grande"/>
+          <w:sz w:val="24"/>
+          <w:szCs w:val="24"/>
+        </w:rPr>
+      </w:pPr>
+      <w:r>
+        <w:rPr>
+          <w:rFonts w:cs="Lucida Grande"/>
+          <w:sz w:val="24"/>
+          <w:szCs w:val="24"/>
+        </w:rPr>
+        <w:t>class hello_model{</w:t>
+      </w:r>
+      <w:r>
+        <w:rPr>
+          <w:rFonts w:cs="Lucida Grande"/>
+          <w:sz w:val="24"/>
+          <w:szCs w:val="24"/>
+        </w:rPr>
+        <w:br/>
+        <w:t>}</w:t>
+      </w:r>
+    </w:p>
+    <w:p>
+      <w:pPr>
+        <w:pStyle w:val="NormalWeb"/>
+        <w:rPr>
+          <w:rFonts w:ascii="Lucida Grande" w:hAnsi="Lucida Grande" w:cs="Lucida Grande"/>
+          <w:sz w:val="24"/>
+          <w:szCs w:val="24"/>
+        </w:rPr>
+      </w:pPr>
+      <w:r>
+        <w:rPr>
+          <w:rFonts w:ascii="Lucida Grande" w:hAnsi="Lucida Grande" w:cs="Lucida Grande"/>
+          <w:sz w:val="24"/>
+          <w:szCs w:val="24"/>
+        </w:rPr>
+        <w:t xml:space="preserve">We will only need a basic variable and no methods. </w:t>
+      </w:r>
+    </w:p>
+    <w:p>
+      <w:pPr>
+        <w:pStyle w:val="codeview"/>
+        <w:rPr>
+          <w:rFonts w:cs="Lucida Grande"/>
+          <w:sz w:val="24"/>
+          <w:szCs w:val="24"/>
+        </w:rPr>
+      </w:pPr>
+      <w:r>
+        <w:rPr>
+          <w:rFonts w:cs="Lucida Grande"/>
+          <w:sz w:val="24"/>
+          <w:szCs w:val="24"/>
+        </w:rPr>
+        <w:t>class hello_model{</w:t>
+      </w:r>
+      <w:r>
+        <w:rPr>
+          <w:rFonts w:cs="Lucida Grande"/>
+          <w:sz w:val="24"/>
+          <w:szCs w:val="24"/>
+        </w:rPr>
+        <w:br/>
+        <w:t>  var $name;</w:t>
+      </w:r>
+      <w:r>
+        <w:rPr>
+          <w:rFonts w:cs="Lucida Grande"/>
+          <w:sz w:val="24"/>
+          <w:szCs w:val="24"/>
+        </w:rPr>
+        <w:br/>
+        <w:t>}</w:t>
+      </w:r>
+    </w:p>
+    <w:p>
+      <w:pPr>
+        <w:pStyle w:val="NormalWeb"/>
+        <w:rPr>
+          <w:rFonts w:ascii="Lucida Grande" w:hAnsi="Lucida Grande" w:cs="Lucida Grande"/>
+          <w:sz w:val="24"/>
+          <w:szCs w:val="24"/>
+        </w:rPr>
+      </w:pPr>
+      <w:r>
+        <w:rPr>
+          <w:rFonts w:ascii="Lucida Grande" w:hAnsi="Lucida Grande" w:cs="Lucida Grande"/>
+          <w:sz w:val="24"/>
+          <w:szCs w:val="24"/>
+        </w:rPr>
+        <w:t>Step 2: Create your controller</w:t>
+      </w:r>
+    </w:p>
+    <w:p>
+      <w:pPr>
+        <w:pStyle w:val="NormalWeb"/>
+        <w:rPr>
+          <w:rFonts w:ascii="Lucida Grande" w:hAnsi="Lucida Grande" w:cs="Lucida Grande"/>
+          <w:sz w:val="24"/>
+          <w:szCs w:val="24"/>
+        </w:rPr>
+      </w:pPr>
+      <w:r>
+        <w:rPr>
+          <w:rFonts w:ascii="Lucida Grande" w:hAnsi="Lucida Grande" w:cs="Lucida Grande"/>
+          <w:sz w:val="24"/>
+          <w:szCs w:val="24"/>
+        </w:rPr>
+        <w:t>In the directory “/app/controllers” lets create the file hello.controller.php (The naming is optional):</w:t>
+      </w:r>
+    </w:p>
+    <w:p>
+      <w:pPr>
+        <w:pStyle w:val="codeview"/>
+        <w:rPr>
+          <w:rFonts w:cs="Lucida Grande"/>
+          <w:sz w:val="24"/>
+          <w:szCs w:val="24"/>
+        </w:rPr>
+      </w:pPr>
+      <w:r>
+        <w:rPr>
+          <w:rFonts w:cs="Lucida Grande"/>
+          <w:sz w:val="24"/>
+          <w:szCs w:val="24"/>
+        </w:rPr>
+        <w:t>class hello_controller{</w:t>
+      </w:r>
+    </w:p>
+    <w:p>
+      <w:pPr>
+        <w:pStyle w:val="codeview"/>
+        <w:rPr>
+          <w:rFonts w:cs="Lucida Grande"/>
+          <w:sz w:val="24"/>
+          <w:szCs w:val="24"/>
+        </w:rPr>
+      </w:pPr>
+      <w:r>
+        <w:rPr>
+          <w:rFonts w:cs="Lucida Grande"/>
+          <w:sz w:val="24"/>
+          <w:szCs w:val="24"/>
+        </w:rPr>
+        <w:t>public function __construct() {</w:t>
+      </w:r>
+      <w:r>
+        <w:rPr>
+          <w:rFonts w:cs="Lucida Grande"/>
+          <w:sz w:val="24"/>
+          <w:szCs w:val="24"/>
+        </w:rPr>
+        <w:br/>
+        <w:t xml:space="preserve">    $this-&gt;DynamicCall(); </w:t>
+      </w:r>
+      <w:r>
+        <w:rPr>
+          <w:rFonts w:cs="Lucida Grande"/>
+          <w:sz w:val="24"/>
+          <w:szCs w:val="24"/>
+        </w:rPr>
+        <w:br/>
+        <w:t>  }</w:t>
+      </w:r>
+      <w:r>
+        <w:rPr>
+          <w:rFonts w:cs="Lucida Grande"/>
+          <w:sz w:val="24"/>
+          <w:szCs w:val="24"/>
+        </w:rPr>
+        <w:br/>
+        <w:t>}</w:t>
+      </w:r>
+    </w:p>
+    <w:p>
+      <w:pPr>
+        <w:pStyle w:val="NormalWeb"/>
+        <w:rPr>
+          <w:rFonts w:ascii="Lucida Grande" w:hAnsi="Lucida Grande" w:cs="Lucida Grande"/>
+          <w:sz w:val="24"/>
+          <w:szCs w:val="24"/>
+        </w:rPr>
+      </w:pPr>
+      <w:r>
+        <w:rPr>
+          <w:rFonts w:ascii="Lucida Grande" w:hAnsi="Lucida Grande" w:cs="Lucida Grande"/>
+          <w:sz w:val="24"/>
+          <w:szCs w:val="24"/>
+        </w:rPr>
+        <w:t>All controllers must be initialized with this construction method in order to inherit the full variable capture of the framework.</w:t>
+      </w:r>
+    </w:p>
+    <w:p>
+      <w:pPr>
+        <w:pStyle w:val="NormalWeb"/>
+        <w:rPr>
+          <w:rFonts w:ascii="Lucida Grande" w:hAnsi="Lucida Grande" w:cs="Lucida Grande"/>
+          <w:sz w:val="24"/>
+          <w:szCs w:val="24"/>
+        </w:rPr>
+      </w:pPr>
+      <w:r>
+        <w:rPr>
+          <w:rFonts w:ascii="Lucida Grande" w:hAnsi="Lucida Grande" w:cs="Lucida Grande"/>
+          <w:sz w:val="24"/>
+          <w:szCs w:val="24"/>
+        </w:rPr>
+        <w:br/>
+        <w:t>Now lets create an action called “world” that sets a variable “response” and then calls the Prails RenderView method:</w:t>
+      </w:r>
+    </w:p>
+    <w:p>
+      <w:pPr>
+        <w:pStyle w:val="NormalWeb"/>
+        <w:rPr>
+          <w:rFonts w:ascii="Consolas" w:hAnsi="Consolas" w:cs="Lucida Grande"/>
+          <w:color w:val="012FFF"/>
+          <w:sz w:val="24"/>
+          <w:szCs w:val="24"/>
+        </w:rPr>
+      </w:pPr>
+      <w:r>
+        <w:rPr>
+          <w:rFonts w:ascii="Consolas" w:hAnsi="Consolas" w:cs="Lucida Grande"/>
+          <w:color w:val="012FFF"/>
+          <w:sz w:val="24"/>
+          <w:szCs w:val="24"/>
+        </w:rPr>
+        <w:t>class hello_controller{</w:t>
+      </w:r>
+    </w:p>
+    <w:p>
+      <w:pPr>
+        <w:pStyle w:val="codeview"/>
+        <w:rPr>
+          <w:rFonts w:cs="Lucida Grande"/>
+          <w:sz w:val="24"/>
+          <w:szCs w:val="24"/>
+        </w:rPr>
+      </w:pPr>
+      <w:r>
+        <w:rPr>
+          <w:rFonts w:cs="Lucida Grande"/>
+          <w:sz w:val="24"/>
+          <w:szCs w:val="24"/>
+        </w:rPr>
+        <w:t>public function __construct() {</w:t>
+      </w:r>
+      <w:r>
+        <w:rPr>
+          <w:rFonts w:cs="Lucida Grande"/>
+          <w:sz w:val="24"/>
+          <w:szCs w:val="24"/>
+        </w:rPr>
+        <w:br/>
+        <w:t>  $this-&gt;DynamicCall();</w:t>
+      </w:r>
+      <w:r>
+        <w:rPr>
+          <w:rFonts w:cs="Lucida Grande"/>
+          <w:sz w:val="24"/>
+          <w:szCs w:val="24"/>
+        </w:rPr>
+        <w:br/>
+        <w:t>}</w:t>
+      </w:r>
+    </w:p>
+    <w:p>
+      <w:pPr>
+        <w:pStyle w:val="codeview"/>
+        <w:rPr>
+          <w:rFonts w:cs="Lucida Grande"/>
+          <w:sz w:val="24"/>
+          <w:szCs w:val="24"/>
+        </w:rPr>
+      </w:pPr>
+      <w:r>
+        <w:rPr>
+          <w:rFonts w:cs="Lucida Grande"/>
+          <w:sz w:val="24"/>
+          <w:szCs w:val="24"/>
+        </w:rPr>
+        <w:t>public function world() {</w:t>
+      </w:r>
+      <w:r>
+        <w:rPr>
+          <w:rFonts w:cs="Lucida Grande"/>
+          <w:sz w:val="24"/>
+          <w:szCs w:val="24"/>
+        </w:rPr>
+        <w:br/>
+        <w:t>  $this-&gt;response = “Hello world”;</w:t>
+      </w:r>
+      <w:r>
+        <w:rPr>
+          <w:rFonts w:cs="Lucida Grande"/>
+          <w:sz w:val="24"/>
+          <w:szCs w:val="24"/>
+        </w:rPr>
+        <w:br/>
+        <w:t>  return $this-&gt;RenderView();</w:t>
+      </w:r>
+      <w:r>
+        <w:rPr>
+          <w:rFonts w:cs="Lucida Grande"/>
+          <w:sz w:val="24"/>
+          <w:szCs w:val="24"/>
+        </w:rPr>
+        <w:br/>
+        <w:t>}</w:t>
+      </w:r>
+    </w:p>
+    <w:p>
+      <w:pPr>
+        <w:pStyle w:val="NormalWeb"/>
+        <w:rPr>
+          <w:rFonts w:ascii="Lucida Grande" w:hAnsi="Lucida Grande" w:cs="Lucida Grande"/>
+          <w:sz w:val="24"/>
+          <w:szCs w:val="24"/>
+        </w:rPr>
+      </w:pPr>
+      <w:r>
+        <w:rPr>
+          <w:rFonts w:ascii="Lucida Grande" w:hAnsi="Lucida Grande" w:cs="Lucida Grande"/>
+          <w:sz w:val="24"/>
+          <w:szCs w:val="24"/>
+        </w:rPr>
+        <w:t>Step 3: Create your view</w:t>
+      </w:r>
+    </w:p>
+    <w:p>
+      <w:pPr>
+        <w:pStyle w:val="NormalWeb"/>
+        <w:rPr>
+          <w:rFonts w:ascii="Lucida Grande" w:hAnsi="Lucida Grande" w:cs="Lucida Grande"/>
+          <w:sz w:val="24"/>
+          <w:szCs w:val="24"/>
+        </w:rPr>
+      </w:pPr>
+      <w:r>
+        <w:rPr>
+          <w:rFonts w:ascii="Lucida Grande" w:hAnsi="Lucida Grande" w:cs="Lucida Grande"/>
+          <w:sz w:val="24"/>
+          <w:szCs w:val="24"/>
+        </w:rPr>
+        <w:t>In the directory “/app/views” lets create the file world.php (The naming is strict, and matches the action if you expect Prails to render the action result):</w:t>
+      </w:r>
+    </w:p>
+    <w:p>
+      <w:pPr>
+        <w:pStyle w:val="codeview"/>
+        <w:rPr>
+          <w:rFonts w:cs="Lucida Grande"/>
+          <w:sz w:val="24"/>
+          <w:szCs w:val="24"/>
+        </w:rPr>
+      </w:pPr>
+      <w:r>
+        <w:rPr>
+          <w:rFonts w:cs="Lucida Grande"/>
+          <w:sz w:val="24"/>
+          <w:szCs w:val="24"/>
+        </w:rPr>
+        <w:t>&lt;html&gt;</w:t>
+      </w:r>
+      <w:r>
+        <w:rPr>
+          <w:rFonts w:cs="Lucida Grande"/>
+          <w:sz w:val="24"/>
+          <w:szCs w:val="24"/>
+        </w:rPr>
+        <w:br/>
+        <w:t>&lt;body&gt;</w:t>
+      </w:r>
+      <w:r>
+        <w:rPr>
+          <w:rFonts w:cs="Lucida Grande"/>
+          <w:sz w:val="24"/>
+          <w:szCs w:val="24"/>
+        </w:rPr>
+        <w:br/>
+        <w:t>&lt;? print $this-&gt;response?&gt;</w:t>
+      </w:r>
+      <w:r>
+        <w:rPr>
+          <w:rFonts w:cs="Lucida Grande"/>
+          <w:sz w:val="24"/>
+          <w:szCs w:val="24"/>
+        </w:rPr>
+        <w:br/>
+        <w:t>&lt;/body&gt;</w:t>
+      </w:r>
+      <w:r>
+        <w:rPr>
+          <w:rFonts w:cs="Lucida Grande"/>
+          <w:sz w:val="24"/>
+          <w:szCs w:val="24"/>
+        </w:rPr>
+        <w:br/>
+        <w:t>&lt;/html&gt;</w:t>
+      </w:r>
+    </w:p>
+    <w:p>
+      <w:pPr>
+        <w:pStyle w:val="NormalWeb"/>
+        <w:rPr>
+          <w:rFonts w:ascii="Lucida Grande" w:hAnsi="Lucida Grande" w:cs="Lucida Grande"/>
+          <w:sz w:val="24"/>
+          <w:szCs w:val="24"/>
+        </w:rPr>
+      </w:pPr>
+      <w:r>
+        <w:rPr>
+          <w:rFonts w:ascii="Lucida Grande" w:hAnsi="Lucida Grande" w:cs="Lucida Grande"/>
+          <w:sz w:val="24"/>
+          <w:szCs w:val="24"/>
+        </w:rPr>
+        <w:t>Step 4: Run your application</w:t>
+      </w:r>
+    </w:p>
+    <w:p>
+      <w:pPr>
+        <w:pStyle w:val="NormalWeb"/>
+        <w:rPr>
+          <w:rFonts w:ascii="Lucida Grande" w:hAnsi="Lucida Grande" w:cs="Lucida Grande"/>
+          <w:sz w:val="24"/>
+          <w:szCs w:val="24"/>
+        </w:rPr>
+      </w:pPr>
+      <w:r>
+        <w:rPr>
+          <w:rFonts w:ascii="Lucida Grande" w:hAnsi="Lucida Grande" w:cs="Lucida Grande"/>
+          <w:sz w:val="24"/>
+          <w:szCs w:val="24"/>
+        </w:rPr>
+        <w:t>If you have the application running in your server, go to the following URL:</w:t>
+      </w:r>
+    </w:p>
+    <w:p>
+      <w:pPr>
+        <w:pStyle w:val="codeview"/>
+        <w:rPr>
+          <w:rFonts w:cs="Lucida Grande"/>
+          <w:sz w:val="24"/>
+          <w:szCs w:val="24"/>
+        </w:rPr>
+      </w:pPr>
+      <w:r>
+        <w:rPr>
+          <w:rFonts w:cs="Lucida Grande"/>
+          <w:sz w:val="24"/>
+          <w:szCs w:val="24"/>
+        </w:rPr>
+        <w:t>http://localhost/application_path/?hello/world</w:t>
+      </w:r>
+    </w:p>
+    <w:p>
+      <w:pPr>
+        <w:pStyle w:val="NormalWeb"/>
+        <w:rPr>
+          <w:rFonts w:ascii="Lucida Grande" w:hAnsi="Lucida Grande" w:cs="Lucida Grande"/>
+          <w:sz w:val="24"/>
+          <w:szCs w:val="24"/>
+        </w:rPr>
+      </w:pPr>
+      <w:r>
+        <w:rPr>
+          <w:rFonts w:ascii="Lucida Grande" w:hAnsi="Lucida Grande" w:cs="Lucida Grande"/>
+          <w:sz w:val="24"/>
+          <w:szCs w:val="24"/>
+        </w:rPr>
+        <w:t>You must see:</w:t>
+      </w:r>
+    </w:p>
+    <w:p>
+      <w:pPr>
+        <w:pStyle w:val="NormalWeb"/>
+        <w:rPr>
+          <w:rFonts w:ascii="Lucida Grande" w:hAnsi="Lucida Grande" w:cs="Lucida Grande"/>
+          <w:sz w:val="24"/>
+          <w:szCs w:val="24"/>
+        </w:rPr>
+      </w:pPr>
+      <w:r>
+        <w:rPr>
+          <w:rStyle w:val="Emphasis"/>
+          <w:rFonts w:ascii="Lucida Grande" w:hAnsi="Lucida Grande" w:cs="Lucida Grande"/>
+          <w:sz w:val="24"/>
+          <w:szCs w:val="24"/>
+        </w:rPr>
+        <w:t>Hello world</w:t>
+      </w:r>
+    </w:p>
+    <w:p>
+      <w:pPr>
+        <w:rPr>
+          <w:rFonts w:ascii="Lucida Grande" w:eastAsia="Times New Roman" w:hAnsi="Lucida Grande" w:cs="Lucida Grande"/>
+        </w:rPr>
+      </w:pPr>
+      <w:r>
+        <w:rPr>
+          <w:rStyle w:val="Strong"/>
+          <w:rFonts w:ascii="Lucida Grande" w:eastAsia="Times New Roman" w:hAnsi="Lucida Grande" w:cs="Lucida Grande"/>
+        </w:rPr>
+        <w:t xml:space="preserve">PRAILS </w:t>
+      </w:r>
+      <w:r>
+        <w:rPr>
+          <w:rStyle w:val="Strong"/>
+          <w:rFonts w:ascii="Lucida Grande" w:eastAsia="Times New Roman" w:hAnsi="Lucida Grande" w:cs="Lucida Grande"/>
+        </w:rPr>
+        <w:t xml:space="preserve">DIRECTORY </w:t>
+      </w:r>
+      <w:r>
+        <w:rPr>
+          <w:rStyle w:val="Strong"/>
+          <w:rFonts w:ascii="Lucida Grande" w:eastAsia="Times New Roman" w:hAnsi="Lucida Grande" w:cs="Lucida Grande"/>
+        </w:rPr>
+        <w:t>STRUCTURE</w:t>
+      </w:r>
+      <w:r>
+        <w:rPr>
+          <w:rFonts w:ascii="Lucida Grande" w:eastAsia="Times New Roman" w:hAnsi="Lucida Grande" w:cs="Lucida Grande"/>
+        </w:rPr>
+        <w:t xml:space="preserve"> </w:t>
+      </w:r>
+    </w:p>
+    <w:p>
+      <w:pPr>
+        <w:pStyle w:val="NormalWeb"/>
+        <w:rPr>
+          <w:rFonts w:ascii="Lucida Grande" w:hAnsi="Lucida Grande" w:cs="Lucida Grande"/>
+          <w:sz w:val="24"/>
+          <w:szCs w:val="24"/>
+        </w:rPr>
+      </w:pPr>
+      <w:r>
+        <w:rPr>
+          <w:rFonts w:ascii="Lucida Grande" w:hAnsi="Lucida Grande" w:cs="Lucida Grande"/>
+          <w:sz w:val="24"/>
+          <w:szCs w:val="24"/>
+        </w:rPr>
+        <w:t>Prails directory structure is very similar to Rails, but comes with some extra ones to help distribute functionalities:</w:t>
+      </w:r>
+    </w:p>
+    <w:p>
+      <w:pPr>
+        <w:pStyle w:val="NormalWeb"/>
+        <w:numPr>
+          <w:ilvl w:val="0"/>
+          <w:numId w:val="3"/>
+        </w:numPr>
+        <w:rPr>
+          <w:rFonts w:ascii="Lucida Grande" w:hAnsi="Lucida Grande" w:cs="Lucida Grande"/>
+          <w:sz w:val="24"/>
+          <w:szCs w:val="24"/>
+        </w:rPr>
+      </w:pPr>
+      <w:r>
+        <w:rPr>
+          <w:rFonts w:ascii="Lucida Grande" w:hAnsi="Lucida Grande" w:cs="Lucida Grande"/>
+          <w:sz w:val="24"/>
+          <w:szCs w:val="24"/>
+        </w:rPr>
+        <w:t>app: Contains your application. Your Models, Views and Controllers are located here</w:t>
+      </w:r>
+    </w:p>
+    <w:p>
+      <w:pPr>
+        <w:pStyle w:val="NormalWeb"/>
+        <w:numPr>
+          <w:ilvl w:val="0"/>
+          <w:numId w:val="3"/>
+        </w:numPr>
+        <w:rPr>
+          <w:rFonts w:ascii="Lucida Grande" w:hAnsi="Lucida Grande" w:cs="Lucida Grande"/>
+          <w:sz w:val="24"/>
+          <w:szCs w:val="24"/>
+        </w:rPr>
+      </w:pPr>
+      <w:r>
+        <w:rPr>
+          <w:rFonts w:ascii="Lucida Grande" w:hAnsi="Lucida Grande" w:cs="Lucida Grande"/>
+          <w:sz w:val="24"/>
+          <w:szCs w:val="24"/>
+        </w:rPr>
+        <w:t>app/assets: contains your static assets like JavaScripts, images and CSS:</w:t>
+      </w:r>
+    </w:p>
+    <w:p>
+      <w:pPr>
+        <w:pStyle w:val="NormalWeb"/>
+        <w:numPr>
+          <w:ilvl w:val="1"/>
+          <w:numId w:val="3"/>
+        </w:numPr>
+        <w:rPr>
+          <w:rFonts w:ascii="Lucida Grande" w:hAnsi="Lucida Grande" w:cs="Lucida Grande"/>
+          <w:sz w:val="24"/>
+          <w:szCs w:val="24"/>
+        </w:rPr>
+      </w:pPr>
+      <w:r>
+        <w:rPr>
+          <w:rFonts w:ascii="Lucida Grande" w:hAnsi="Lucida Grande" w:cs="Lucida Grande"/>
+          <w:sz w:val="24"/>
+          <w:szCs w:val="24"/>
+        </w:rPr>
+        <w:t>app/assets/javascripts</w:t>
+      </w:r>
+    </w:p>
+    <w:p>
+      <w:pPr>
+        <w:pStyle w:val="NormalWeb"/>
+        <w:numPr>
+          <w:ilvl w:val="1"/>
+          <w:numId w:val="3"/>
+        </w:numPr>
+        <w:rPr>
+          <w:rFonts w:ascii="Lucida Grande" w:hAnsi="Lucida Grande" w:cs="Lucida Grande"/>
+          <w:sz w:val="24"/>
+          <w:szCs w:val="24"/>
+        </w:rPr>
+      </w:pPr>
+      <w:r>
+        <w:rPr>
+          <w:rFonts w:ascii="Lucida Grande" w:hAnsi="Lucida Grande" w:cs="Lucida Grande"/>
+          <w:sz w:val="24"/>
+          <w:szCs w:val="24"/>
+        </w:rPr>
+        <w:t>app/assets/</w:t>
+      </w:r>
+      <w:r>
+        <w:rPr>
+          <w:rFonts w:ascii="Lucida Grande" w:hAnsi="Lucida Grande" w:cs="Lucida Grande"/>
+          <w:sz w:val="24"/>
+          <w:szCs w:val="24"/>
+        </w:rPr>
+        <w:t>css</w:t>
+      </w:r>
+    </w:p>
+    <w:p>
+      <w:pPr>
+        <w:pStyle w:val="NormalWeb"/>
+        <w:numPr>
+          <w:ilvl w:val="1"/>
+          <w:numId w:val="3"/>
+        </w:numPr>
+        <w:rPr>
+          <w:rFonts w:ascii="Lucida Grande" w:hAnsi="Lucida Grande" w:cs="Lucida Grande"/>
+          <w:sz w:val="24"/>
+          <w:szCs w:val="24"/>
+        </w:rPr>
+      </w:pPr>
+      <w:r>
+        <w:rPr>
+          <w:rFonts w:ascii="Lucida Grande" w:hAnsi="Lucida Grande" w:cs="Lucida Grande"/>
+          <w:sz w:val="24"/>
+          <w:szCs w:val="24"/>
+        </w:rPr>
+        <w:t>app/assets</w:t>
+      </w:r>
+      <w:r>
+        <w:rPr>
+          <w:rFonts w:ascii="Lucida Grande" w:hAnsi="Lucida Grande" w:cs="Lucida Grande"/>
+          <w:sz w:val="24"/>
+          <w:szCs w:val="24"/>
+        </w:rPr>
+        <w:t>/images</w:t>
+      </w:r>
+    </w:p>
+    <w:p>
+      <w:pPr>
+        <w:pStyle w:val="NormalWeb"/>
+        <w:numPr>
+          <w:ilvl w:val="0"/>
+          <w:numId w:val="3"/>
+        </w:numPr>
+        <w:rPr>
+          <w:rFonts w:ascii="Lucida Grande" w:hAnsi="Lucida Grande" w:cs="Lucida Grande"/>
+          <w:sz w:val="24"/>
+          <w:szCs w:val="24"/>
+        </w:rPr>
+      </w:pPr>
+      <w:r>
+        <w:rPr>
+          <w:rFonts w:ascii="Lucida Grande" w:hAnsi="Lucida Grande" w:cs="Lucida Grande"/>
+          <w:sz w:val="24"/>
+          <w:szCs w:val="24"/>
+        </w:rPr>
+        <w:t>app/controllers: contains your application controllers</w:t>
+      </w:r>
+    </w:p>
+    <w:p>
+      <w:pPr>
+        <w:pStyle w:val="NormalWeb"/>
+        <w:numPr>
+          <w:ilvl w:val="0"/>
+          <w:numId w:val="3"/>
+        </w:numPr>
+        <w:rPr>
+          <w:rFonts w:ascii="Lucida Grande" w:hAnsi="Lucida Grande" w:cs="Lucida Grande"/>
+          <w:sz w:val="24"/>
+          <w:szCs w:val="24"/>
+        </w:rPr>
+      </w:pPr>
+      <w:r>
+        <w:rPr>
+          <w:rFonts w:ascii="Lucida Grande" w:hAnsi="Lucida Grande" w:cs="Lucida Grande"/>
+          <w:sz w:val="24"/>
+          <w:szCs w:val="24"/>
+        </w:rPr>
+        <w:t>app/models: contains your application models.</w:t>
+      </w:r>
+    </w:p>
+    <w:p>
+      <w:pPr>
+        <w:pStyle w:val="NormalWeb"/>
+        <w:numPr>
+          <w:ilvl w:val="0"/>
+          <w:numId w:val="3"/>
+        </w:numPr>
+        <w:rPr>
+          <w:rFonts w:ascii="Lucida Grande" w:hAnsi="Lucida Grande" w:cs="Lucida Grande"/>
+          <w:sz w:val="24"/>
+          <w:szCs w:val="24"/>
+        </w:rPr>
+      </w:pPr>
+      <w:r>
+        <w:rPr>
+          <w:rFonts w:ascii="Lucida Grande" w:hAnsi="Lucida Grande" w:cs="Lucida Grande"/>
+          <w:sz w:val="24"/>
+          <w:szCs w:val="24"/>
+        </w:rPr>
+        <w:t>app/views: contains your application views. Is distributed in private and public. Private pages are only visible when the variable ”_private” is set to true.</w:t>
+      </w:r>
+    </w:p>
+    <w:p>
+      <w:pPr>
+        <w:pStyle w:val="NormalWeb"/>
+        <w:numPr>
+          <w:ilvl w:val="1"/>
+          <w:numId w:val="3"/>
+        </w:numPr>
+        <w:rPr>
+          <w:rFonts w:ascii="Lucida Grande" w:hAnsi="Lucida Grande" w:cs="Lucida Grande"/>
+          <w:sz w:val="24"/>
+          <w:szCs w:val="24"/>
+        </w:rPr>
+      </w:pPr>
+      <w:r>
+        <w:rPr>
+          <w:rFonts w:ascii="Lucida Grande" w:hAnsi="Lucida Grande" w:cs="Lucida Grande"/>
+          <w:sz w:val="24"/>
+          <w:szCs w:val="24"/>
+        </w:rPr>
+        <w:t>app/views</w:t>
+      </w:r>
+      <w:r>
+        <w:rPr>
+          <w:rFonts w:ascii="Lucida Grande" w:hAnsi="Lucida Grande" w:cs="Lucida Grande"/>
+          <w:sz w:val="24"/>
+          <w:szCs w:val="24"/>
+        </w:rPr>
+        <w:t>/public</w:t>
+      </w:r>
+    </w:p>
+    <w:p>
+      <w:pPr>
+        <w:pStyle w:val="NormalWeb"/>
+        <w:numPr>
+          <w:ilvl w:val="1"/>
+          <w:numId w:val="3"/>
+        </w:numPr>
+        <w:rPr>
+          <w:rFonts w:ascii="Lucida Grande" w:hAnsi="Lucida Grande" w:cs="Lucida Grande"/>
+          <w:sz w:val="24"/>
+          <w:szCs w:val="24"/>
+        </w:rPr>
+      </w:pPr>
+      <w:r>
+        <w:rPr>
+          <w:rFonts w:ascii="Lucida Grande" w:hAnsi="Lucida Grande" w:cs="Lucida Grande"/>
+          <w:sz w:val="24"/>
+          <w:szCs w:val="24"/>
+        </w:rPr>
+        <w:t>app/views</w:t>
+      </w:r>
+      <w:r>
+        <w:rPr>
+          <w:rFonts w:ascii="Lucida Grande" w:hAnsi="Lucida Grande" w:cs="Lucida Grande"/>
+          <w:sz w:val="24"/>
+          <w:szCs w:val="24"/>
+        </w:rPr>
+        <w:t>/private</w:t>
+      </w:r>
+    </w:p>
+    <w:p>
+      <w:pPr>
+        <w:pStyle w:val="NormalWeb"/>
+        <w:numPr>
+          <w:ilvl w:val="0"/>
+          <w:numId w:val="3"/>
+        </w:numPr>
+        <w:rPr>
+          <w:rFonts w:ascii="Lucida Grande" w:hAnsi="Lucida Grande" w:cs="Lucida Grande"/>
+          <w:sz w:val="24"/>
+          <w:szCs w:val="24"/>
+        </w:rPr>
+      </w:pPr>
+      <w:r>
+        <w:rPr>
+          <w:rFonts w:ascii="Lucida Grande" w:hAnsi="Lucida Grande" w:cs="Lucida Grande"/>
+          <w:sz w:val="24"/>
+          <w:szCs w:val="24"/>
+        </w:rPr>
+        <w:t>config: contains your configuration files for all or the current environment</w:t>
+      </w:r>
+    </w:p>
+    <w:p>
+      <w:pPr>
+        <w:pStyle w:val="NormalWeb"/>
+        <w:numPr>
+          <w:ilvl w:val="0"/>
+          <w:numId w:val="3"/>
+        </w:numPr>
+        <w:rPr>
+          <w:rFonts w:ascii="Lucida Grande" w:hAnsi="Lucida Grande" w:cs="Lucida Grande"/>
+          <w:sz w:val="24"/>
+          <w:szCs w:val="24"/>
+        </w:rPr>
+      </w:pPr>
+      <w:r>
+        <w:rPr>
+          <w:rFonts w:ascii="Lucida Grande" w:hAnsi="Lucida Grande" w:cs="Lucida Grande"/>
+          <w:sz w:val="24"/>
+          <w:szCs w:val="24"/>
+        </w:rPr>
+        <w:t>db: contains your Database drivers and fixtures (For testing).</w:t>
+      </w:r>
+    </w:p>
+    <w:p>
+      <w:pPr>
+        <w:pStyle w:val="NormalWeb"/>
+        <w:numPr>
+          <w:ilvl w:val="0"/>
+          <w:numId w:val="3"/>
+        </w:numPr>
+        <w:rPr>
+          <w:rFonts w:ascii="Lucida Grande" w:hAnsi="Lucida Grande" w:cs="Lucida Grande"/>
+          <w:sz w:val="24"/>
+          <w:szCs w:val="24"/>
+        </w:rPr>
+      </w:pPr>
+      <w:r>
+        <w:rPr>
+          <w:rFonts w:ascii="Lucida Grande" w:hAnsi="Lucida Grande" w:cs="Lucida Grande"/>
+          <w:sz w:val="24"/>
+          <w:szCs w:val="24"/>
+        </w:rPr>
+        <w:t>doc: contains all Prails documentation</w:t>
+      </w:r>
+      <w:r>
+        <w:rPr>
+          <w:rFonts w:ascii="Lucida Grande" w:hAnsi="Lucida Grande" w:cs="Lucida Grande"/>
+          <w:sz w:val="24"/>
+          <w:szCs w:val="24"/>
+        </w:rPr>
+        <w:t>.</w:t>
+      </w:r>
+    </w:p>
+    <w:p>
+      <w:pPr>
+        <w:pStyle w:val="NormalWeb"/>
+        <w:numPr>
+          <w:ilvl w:val="0"/>
+          <w:numId w:val="3"/>
+        </w:numPr>
+        <w:rPr>
+          <w:rFonts w:ascii="Lucida Grande" w:hAnsi="Lucida Grande" w:cs="Lucida Grande"/>
+          <w:sz w:val="24"/>
+          <w:szCs w:val="24"/>
+        </w:rPr>
+      </w:pPr>
+      <w:r>
+        <w:rPr>
+          <w:rFonts w:ascii="Lucida Grande" w:hAnsi="Lucida Grande" w:cs="Lucida Grande"/>
+          <w:sz w:val="24"/>
+          <w:szCs w:val="24"/>
+        </w:rPr>
+        <w:t>lib: contains all Prails core framework.</w:t>
+      </w:r>
+    </w:p>
+    <w:p>
+      <w:pPr>
+        <w:pStyle w:val="NormalWeb"/>
+        <w:numPr>
+          <w:ilvl w:val="0"/>
+          <w:numId w:val="3"/>
+        </w:numPr>
+        <w:rPr>
+          <w:rFonts w:ascii="Lucida Grande" w:hAnsi="Lucida Grande" w:cs="Lucida Grande"/>
+          <w:sz w:val="24"/>
+          <w:szCs w:val="24"/>
+        </w:rPr>
+      </w:pPr>
+      <w:r>
+        <w:rPr>
+          <w:rFonts w:ascii="Lucida Grande" w:hAnsi="Lucida Grande" w:cs="Lucida Grande"/>
+          <w:sz w:val="24"/>
+          <w:szCs w:val="24"/>
+        </w:rPr>
+        <w:t>tests: contains the VerySimpleTest Testing framework set for Prails.</w:t>
+      </w:r>
+    </w:p>
+    <w:p>
+      <w:pPr>
+        <w:pStyle w:val="NormalWeb"/>
+        <w:numPr>
+          <w:ilvl w:val="0"/>
+          <w:numId w:val="3"/>
+        </w:numPr>
+        <w:rPr>
+          <w:rFonts w:ascii="Lucida Grande" w:hAnsi="Lucida Grande" w:cs="Lucida Grande"/>
+          <w:sz w:val="24"/>
+          <w:szCs w:val="24"/>
+        </w:rPr>
+      </w:pPr>
+      <w:r>
+        <w:rPr>
+          <w:rFonts w:ascii="Lucida Grande" w:hAnsi="Lucida Grande" w:cs="Lucida Grande"/>
+          <w:sz w:val="24"/>
+          <w:szCs w:val="24"/>
+        </w:rPr>
+        <w:t>tests/results: contains the jUnit XML results from last run tests.</w:t>
+      </w:r>
+    </w:p>
+    <w:p>
+      <w:pPr>
+        <w:pStyle w:val="NormalWeb"/>
+        <w:numPr>
+          <w:ilvl w:val="0"/>
+          <w:numId w:val="3"/>
+        </w:numPr>
+        <w:rPr>
+          <w:rFonts w:ascii="Lucida Grande" w:hAnsi="Lucida Grande" w:cs="Lucida Grande"/>
+          <w:sz w:val="24"/>
+          <w:szCs w:val="24"/>
+        </w:rPr>
+      </w:pPr>
+      <w:r>
+        <w:rPr>
+          <w:rFonts w:ascii="Lucida Grande" w:hAnsi="Lucida Grande" w:cs="Lucida Grande"/>
+          <w:sz w:val="24"/>
+          <w:szCs w:val="24"/>
+        </w:rPr>
+        <w:t>tests/</w:t>
+      </w:r>
+      <w:r>
+        <w:rPr>
+          <w:rFonts w:ascii="Lucida Grande" w:hAnsi="Lucida Grande" w:cs="Lucida Grande"/>
+          <w:sz w:val="24"/>
+          <w:szCs w:val="24"/>
+        </w:rPr>
+        <w:t>suite</w:t>
+      </w:r>
+      <w:r>
+        <w:rPr>
+          <w:rFonts w:ascii="Lucida Grande" w:hAnsi="Lucida Grande" w:cs="Lucida Grande"/>
+          <w:sz w:val="24"/>
+          <w:szCs w:val="24"/>
+        </w:rPr>
+        <w:t xml:space="preserve">: contains the </w:t>
+      </w:r>
+      <w:r>
+        <w:rPr>
+          <w:rFonts w:ascii="Lucida Grande" w:hAnsi="Lucida Grande" w:cs="Lucida Grande"/>
+          <w:sz w:val="24"/>
+          <w:szCs w:val="24"/>
+        </w:rPr>
+        <w:t>test suite (Files with the Tests)</w:t>
+      </w:r>
+      <w:r>
+        <w:rPr>
+          <w:rFonts w:ascii="Lucida Grande" w:hAnsi="Lucida Grande" w:cs="Lucida Grande"/>
+          <w:sz w:val="24"/>
+          <w:szCs w:val="24"/>
+        </w:rPr>
+        <w:t>.</w:t>
+      </w:r>
+    </w:p>
+    <w:p>
+      <w:pPr>
+        <w:pStyle w:val="NormalWeb"/>
+        <w:numPr>
+          <w:ilvl w:val="0"/>
+          <w:numId w:val="3"/>
+        </w:numPr>
+        <w:rPr>
+          <w:rFonts w:ascii="Lucida Grande" w:hAnsi="Lucida Grande" w:cs="Lucida Grande"/>
+          <w:sz w:val="24"/>
+          <w:szCs w:val="24"/>
+        </w:rPr>
+      </w:pPr>
+      <w:r>
+        <w:rPr>
+          <w:rFonts w:ascii="Lucida Grande" w:hAnsi="Lucida Grande" w:cs="Lucida Grande"/>
+          <w:sz w:val="24"/>
+          <w:szCs w:val="24"/>
+        </w:rPr>
+        <w:t>tests/suite</w:t>
+      </w:r>
+      <w:r>
+        <w:rPr>
+          <w:rFonts w:ascii="Lucida Grande" w:hAnsi="Lucida Grande" w:cs="Lucida Grande"/>
+          <w:sz w:val="24"/>
+          <w:szCs w:val="24"/>
+        </w:rPr>
+        <w:t>/after: these are the tests that are run after all the tests files.</w:t>
+      </w:r>
+    </w:p>
+    <w:p>
+      <w:pPr>
+        <w:pStyle w:val="NormalWeb"/>
+        <w:numPr>
+          <w:ilvl w:val="0"/>
+          <w:numId w:val="3"/>
+        </w:numPr>
+        <w:rPr>
+          <w:rFonts w:ascii="Lucida Grande" w:hAnsi="Lucida Grande" w:cs="Lucida Grande"/>
+          <w:sz w:val="24"/>
+          <w:szCs w:val="24"/>
+        </w:rPr>
+      </w:pPr>
+      <w:r>
+        <w:rPr>
+          <w:rFonts w:ascii="Lucida Grande" w:hAnsi="Lucida Grande" w:cs="Lucida Grande"/>
+          <w:sz w:val="24"/>
+          <w:szCs w:val="24"/>
+        </w:rPr>
+        <w:t>tests/suite</w:t>
+      </w:r>
+      <w:r>
+        <w:rPr>
+          <w:rFonts w:ascii="Lucida Grande" w:hAnsi="Lucida Grande" w:cs="Lucida Grande"/>
+          <w:sz w:val="24"/>
+          <w:szCs w:val="24"/>
+        </w:rPr>
+        <w:t>/always_asfter: these tests are run after every test file.</w:t>
+      </w:r>
+    </w:p>
+    <w:p>
+      <w:pPr>
+        <w:pStyle w:val="NormalWeb"/>
+        <w:numPr>
+          <w:ilvl w:val="0"/>
+          <w:numId w:val="3"/>
+        </w:numPr>
+        <w:rPr>
+          <w:rFonts w:ascii="Lucida Grande" w:hAnsi="Lucida Grande" w:cs="Lucida Grande"/>
+          <w:sz w:val="24"/>
+          <w:szCs w:val="24"/>
+        </w:rPr>
+      </w:pPr>
+      <w:r>
+        <w:rPr>
+          <w:rFonts w:ascii="Lucida Grande" w:hAnsi="Lucida Grande" w:cs="Lucida Grande"/>
+          <w:sz w:val="24"/>
+          <w:szCs w:val="24"/>
+        </w:rPr>
+        <w:t>tests/suite</w:t>
+      </w:r>
+      <w:r>
+        <w:rPr>
+          <w:rFonts w:ascii="Lucida Grande" w:hAnsi="Lucida Grande" w:cs="Lucida Grande"/>
+          <w:sz w:val="24"/>
+          <w:szCs w:val="24"/>
+        </w:rPr>
+        <w:t>/always_before: these tests are run before every test file.</w:t>
+      </w:r>
+    </w:p>
+    <w:p>
+      <w:pPr>
+        <w:pStyle w:val="NormalWeb"/>
+        <w:numPr>
+          <w:ilvl w:val="0"/>
+          <w:numId w:val="3"/>
+        </w:numPr>
+        <w:rPr>
+          <w:rFonts w:ascii="Lucida Grande" w:hAnsi="Lucida Grande" w:cs="Lucida Grande"/>
+          <w:sz w:val="24"/>
+          <w:szCs w:val="24"/>
+        </w:rPr>
+      </w:pPr>
+      <w:r>
+        <w:rPr>
+          <w:rFonts w:ascii="Lucida Grande" w:hAnsi="Lucida Grande" w:cs="Lucida Grande"/>
+          <w:sz w:val="24"/>
+          <w:szCs w:val="24"/>
+        </w:rPr>
+        <w:t>tests/suite</w:t>
+      </w:r>
+      <w:r>
+        <w:rPr>
+          <w:rFonts w:ascii="Lucida Grande" w:hAnsi="Lucida Grande" w:cs="Lucida Grande"/>
+          <w:sz w:val="24"/>
+          <w:szCs w:val="24"/>
+        </w:rPr>
+        <w:t>/before: these are the tests that are run before all the test files.</w:t>
+      </w:r>
+    </w:p>
+    <w:p>
+      <w:pPr>
+        <w:pStyle w:val="NormalWeb"/>
+        <w:numPr>
+          <w:ilvl w:val="0"/>
+          <w:numId w:val="3"/>
+        </w:numPr>
+        <w:rPr>
+          <w:rFonts w:ascii="Lucida Grande" w:hAnsi="Lucida Grande" w:cs="Lucida Grande"/>
+          <w:sz w:val="24"/>
+          <w:szCs w:val="24"/>
+        </w:rPr>
+      </w:pPr>
+      <w:r>
+        <w:rPr>
+          <w:rFonts w:ascii="Lucida Grande" w:hAnsi="Lucida Grande" w:cs="Lucida Grande"/>
+          <w:sz w:val="24"/>
+          <w:szCs w:val="24"/>
+        </w:rPr>
+        <w:t>tests/suite</w:t>
+      </w:r>
+      <w:r>
+        <w:rPr>
+          <w:rFonts w:ascii="Lucida Grande" w:hAnsi="Lucida Grande" w:cs="Lucida Grande"/>
+          <w:sz w:val="24"/>
+          <w:szCs w:val="24"/>
+        </w:rPr>
+        <w:t>/tests: your actual tests.</w:t>
+      </w:r>
+    </w:p>
+    <w:p>
+      <w:pPr>
+        <w:pStyle w:val="NormalWeb"/>
+        <w:rPr>
+          <w:rFonts w:ascii="Lucida Grande" w:hAnsi="Lucida Grande" w:cs="Lucida Grande"/>
+          <w:sz w:val="24"/>
+          <w:szCs w:val="24"/>
+        </w:rPr>
+      </w:pPr>
+    </w:p>
+    <w:p>
+      <w:pPr>
+        <w:pStyle w:val="NormalWeb"/>
+        <w:rPr>
+          <w:rFonts w:ascii="Lucida Grande" w:hAnsi="Lucida Grande" w:cs="Lucida Grande"/>
+          <w:sz w:val="24"/>
+          <w:szCs w:val="24"/>
+        </w:rPr>
+      </w:pPr>
+    </w:p>
+    <w:p>
+      <w:pPr>
+        <w:pStyle w:val="NormalWeb"/>
+        <w:rPr>
+          <w:rFonts w:ascii="Lucida Grande" w:hAnsi="Lucida Grande" w:cs="Lucida Grande"/>
+          <w:sz w:val="24"/>
+          <w:szCs w:val="24"/>
+        </w:rPr>
+      </w:pPr>
+      <w:r>
+        <w:rPr>
+          <w:rFonts w:ascii="Lucida Grande" w:hAnsi="Lucida Grande" w:cs="Lucida Grande"/>
+          <w:sz w:val="24"/>
+          <w:szCs w:val="24"/>
+        </w:rPr>
+        <w:t>TODO LIST:</w:t>
+      </w:r>
+    </w:p>
+    <w:p>
+      <w:pPr>
+        <w:pStyle w:val="NormalWeb"/>
+        <w:rPr>
+          <w:rFonts w:ascii="Lucida Grande" w:hAnsi="Lucida Grande" w:cs="Lucida Grande"/>
+          <w:sz w:val="24"/>
+          <w:szCs w:val="24"/>
+        </w:rPr>
+      </w:pPr>
+      <w:r>
+        <w:rPr>
+          <w:rFonts w:ascii="Lucida Grande" w:hAnsi="Lucida Grande" w:cs="Lucida Grande"/>
+          <w:sz w:val="24"/>
+          <w:szCs w:val="24"/>
+        </w:rPr>
+        <w:t>a) Self-</w:t>
+      </w:r>
+      <w:r>
+        <w:rPr>
+          <w:rFonts w:ascii="Lucida Grande" w:hAnsi="Lucida Grande" w:cs="Lucida Grande"/>
+          <w:sz w:val="24"/>
+          <w:szCs w:val="24"/>
+        </w:rPr>
+        <w:t>creating command: create the structure of the application with a PHP command.</w:t>
+      </w:r>
+      <w:r>
+        <w:rPr>
+          <w:rFonts w:ascii="Lucida Grande" w:hAnsi="Lucida Grande" w:cs="Lucida Grande"/>
+          <w:sz w:val="24"/>
+          <w:szCs w:val="24"/>
+        </w:rPr>
+        <w:br/>
+        <w:t>b) Model and Controller generation from existing databases.</w:t>
+      </w:r>
+      <w:r>
+        <w:rPr>
+          <w:rFonts w:ascii="Lucida Grande" w:hAnsi="Lucida Grande" w:cs="Lucida Grande"/>
+          <w:sz w:val="24"/>
+          <w:szCs w:val="24"/>
+        </w:rPr>
+        <w:br/>
+        <w:t>c) Scaffolding.</w:t>
+      </w:r>
+      <w:r>
+        <w:rPr>
+          <w:rFonts w:ascii="Lucida Grande" w:hAnsi="Lucida Grande" w:cs="Lucida Grande"/>
+          <w:sz w:val="24"/>
+          <w:szCs w:val="24"/>
+        </w:rPr>
+        <w:br/>
+        <w:t>e) Online documentation.</w:t>
       </w:r>
       <w:bookmarkStart w:id="0" w:name="_GoBack"/>
       <w:bookmarkEnd w:id="0"/>
@@ -93,9 +1848,399 @@
       <w:pgSz w:w="12240" w:h="15840"/>
       <w:pgMar w:top="1440" w:right="1800" w:bottom="1440" w:left="1800" w:header="720" w:footer="720" w:gutter="0"/>
       <w:cols w:space="720"/>
+      <w:docGrid w:linePitch="360"/>
     </w:sectPr>
   </w:body>
 </w:document>
+</file>
+
+<file path=word/numbering.xml><?xml version="1.0" encoding="utf-8"?>
+<w:numbering xmlns:wpc="http://schemas.microsoft.com/office/word/2010/wordprocessingCanvas" xmlns:mo="http://schemas.microsoft.com/office/mac/office/2008/main" xmlns:mc="http://schemas.openxmlformats.org/markup-compatibility/2006" xmlns:mv="urn:schemas-microsoft-com:mac:vml" xmlns:o="urn:schemas-microsoft-com:office:office" xmlns:r="http://schemas.openxmlformats.org/officeDocument/2006/relationships" xmlns:m="http://schemas.openxmlformats.org/officeDocument/2006/math" xmlns:v="urn:schemas-microsoft-com:vml" xmlns:wp14="http://schemas.microsoft.com/office/word/2010/wordprocessingDrawing" xmlns:wp="http://schemas.openxmlformats.org/drawingml/2006/wordprocessingDrawing" xmlns:w10="urn:schemas-microsoft-com:office:word" xmlns:w="http://schemas.openxmlformats.org/wordprocessingml/2006/main" xmlns:w14="http://schemas.microsoft.com/office/word/2010/wordml" xmlns:wpg="http://schemas.microsoft.com/office/word/2010/wordprocessingGroup" xmlns:wpi="http://schemas.microsoft.com/office/word/2010/wordprocessingInk" xmlns:wne="http://schemas.microsoft.com/office/word/2006/wordml" xmlns:wps="http://schemas.microsoft.com/office/word/2010/wordprocessingShape" mc:Ignorable="w14 wp14">
+  <w:abstractNum w:abstractNumId="0">
+    <w:nsid w:val="0D621505"/>
+    <w:multiLevelType w:val="hybridMultilevel"/>
+    <w:tmpl w:val="4828AB88"/>
+    <w:lvl w:ilvl="0" w:tplc="04090001">
+      <w:start w:val="1"/>
+      <w:numFmt w:val="bullet"/>
+      <w:lvlText w:val=""/>
+      <w:lvlJc w:val="left"/>
+      <w:pPr>
+        <w:ind w:left="720" w:hanging="360"/>
+      </w:pPr>
+      <w:rPr>
+        <w:rFonts w:ascii="Symbol" w:hAnsi="Symbol" w:hint="default"/>
+      </w:rPr>
+    </w:lvl>
+    <w:lvl w:ilvl="1" w:tplc="04090003">
+      <w:start w:val="1"/>
+      <w:numFmt w:val="bullet"/>
+      <w:lvlText w:val="o"/>
+      <w:lvlJc w:val="left"/>
+      <w:pPr>
+        <w:ind w:left="1440" w:hanging="360"/>
+      </w:pPr>
+      <w:rPr>
+        <w:rFonts w:ascii="Courier New" w:hAnsi="Courier New" w:hint="default"/>
+      </w:rPr>
+    </w:lvl>
+    <w:lvl w:ilvl="2" w:tplc="04090005" w:tentative="1">
+      <w:start w:val="1"/>
+      <w:numFmt w:val="bullet"/>
+      <w:lvlText w:val=""/>
+      <w:lvlJc w:val="left"/>
+      <w:pPr>
+        <w:ind w:left="2160" w:hanging="360"/>
+      </w:pPr>
+      <w:rPr>
+        <w:rFonts w:ascii="Wingdings" w:hAnsi="Wingdings" w:hint="default"/>
+      </w:rPr>
+    </w:lvl>
+    <w:lvl w:ilvl="3" w:tplc="04090001" w:tentative="1">
+      <w:start w:val="1"/>
+      <w:numFmt w:val="bullet"/>
+      <w:lvlText w:val=""/>
+      <w:lvlJc w:val="left"/>
+      <w:pPr>
+        <w:ind w:left="2880" w:hanging="360"/>
+      </w:pPr>
+      <w:rPr>
+        <w:rFonts w:ascii="Symbol" w:hAnsi="Symbol" w:hint="default"/>
+      </w:rPr>
+    </w:lvl>
+    <w:lvl w:ilvl="4" w:tplc="04090003" w:tentative="1">
+      <w:start w:val="1"/>
+      <w:numFmt w:val="bullet"/>
+      <w:lvlText w:val="o"/>
+      <w:lvlJc w:val="left"/>
+      <w:pPr>
+        <w:ind w:left="3600" w:hanging="360"/>
+      </w:pPr>
+      <w:rPr>
+        <w:rFonts w:ascii="Courier New" w:hAnsi="Courier New" w:hint="default"/>
+      </w:rPr>
+    </w:lvl>
+    <w:lvl w:ilvl="5" w:tplc="04090005" w:tentative="1">
+      <w:start w:val="1"/>
+      <w:numFmt w:val="bullet"/>
+      <w:lvlText w:val=""/>
+      <w:lvlJc w:val="left"/>
+      <w:pPr>
+        <w:ind w:left="4320" w:hanging="360"/>
+      </w:pPr>
+      <w:rPr>
+        <w:rFonts w:ascii="Wingdings" w:hAnsi="Wingdings" w:hint="default"/>
+      </w:rPr>
+    </w:lvl>
+    <w:lvl w:ilvl="6" w:tplc="04090001" w:tentative="1">
+      <w:start w:val="1"/>
+      <w:numFmt w:val="bullet"/>
+      <w:lvlText w:val=""/>
+      <w:lvlJc w:val="left"/>
+      <w:pPr>
+        <w:ind w:left="5040" w:hanging="360"/>
+      </w:pPr>
+      <w:rPr>
+        <w:rFonts w:ascii="Symbol" w:hAnsi="Symbol" w:hint="default"/>
+      </w:rPr>
+    </w:lvl>
+    <w:lvl w:ilvl="7" w:tplc="04090003" w:tentative="1">
+      <w:start w:val="1"/>
+      <w:numFmt w:val="bullet"/>
+      <w:lvlText w:val="o"/>
+      <w:lvlJc w:val="left"/>
+      <w:pPr>
+        <w:ind w:left="5760" w:hanging="360"/>
+      </w:pPr>
+      <w:rPr>
+        <w:rFonts w:ascii="Courier New" w:hAnsi="Courier New" w:hint="default"/>
+      </w:rPr>
+    </w:lvl>
+    <w:lvl w:ilvl="8" w:tplc="04090005" w:tentative="1">
+      <w:start w:val="1"/>
+      <w:numFmt w:val="bullet"/>
+      <w:lvlText w:val=""/>
+      <w:lvlJc w:val="left"/>
+      <w:pPr>
+        <w:ind w:left="6480" w:hanging="360"/>
+      </w:pPr>
+      <w:rPr>
+        <w:rFonts w:ascii="Wingdings" w:hAnsi="Wingdings" w:hint="default"/>
+      </w:rPr>
+    </w:lvl>
+  </w:abstractNum>
+  <w:abstractNum w:abstractNumId="1">
+    <w:nsid w:val="67613796"/>
+    <w:multiLevelType w:val="hybridMultilevel"/>
+    <w:tmpl w:val="543A98CA"/>
+    <w:lvl w:ilvl="0" w:tplc="04090001">
+      <w:start w:val="1"/>
+      <w:numFmt w:val="bullet"/>
+      <w:lvlText w:val=""/>
+      <w:lvlJc w:val="left"/>
+      <w:pPr>
+        <w:ind w:left="720" w:hanging="360"/>
+      </w:pPr>
+      <w:rPr>
+        <w:rFonts w:ascii="Symbol" w:hAnsi="Symbol" w:hint="default"/>
+      </w:rPr>
+    </w:lvl>
+    <w:lvl w:ilvl="1" w:tplc="04090003" w:tentative="1">
+      <w:start w:val="1"/>
+      <w:numFmt w:val="bullet"/>
+      <w:lvlText w:val="o"/>
+      <w:lvlJc w:val="left"/>
+      <w:pPr>
+        <w:ind w:left="1440" w:hanging="360"/>
+      </w:pPr>
+      <w:rPr>
+        <w:rFonts w:ascii="Courier New" w:hAnsi="Courier New" w:hint="default"/>
+      </w:rPr>
+    </w:lvl>
+    <w:lvl w:ilvl="2" w:tplc="04090005" w:tentative="1">
+      <w:start w:val="1"/>
+      <w:numFmt w:val="bullet"/>
+      <w:lvlText w:val=""/>
+      <w:lvlJc w:val="left"/>
+      <w:pPr>
+        <w:ind w:left="2160" w:hanging="360"/>
+      </w:pPr>
+      <w:rPr>
+        <w:rFonts w:ascii="Wingdings" w:hAnsi="Wingdings" w:hint="default"/>
+      </w:rPr>
+    </w:lvl>
+    <w:lvl w:ilvl="3" w:tplc="04090001" w:tentative="1">
+      <w:start w:val="1"/>
+      <w:numFmt w:val="bullet"/>
+      <w:lvlText w:val=""/>
+      <w:lvlJc w:val="left"/>
+      <w:pPr>
+        <w:ind w:left="2880" w:hanging="360"/>
+      </w:pPr>
+      <w:rPr>
+        <w:rFonts w:ascii="Symbol" w:hAnsi="Symbol" w:hint="default"/>
+      </w:rPr>
+    </w:lvl>
+    <w:lvl w:ilvl="4" w:tplc="04090003" w:tentative="1">
+      <w:start w:val="1"/>
+      <w:numFmt w:val="bullet"/>
+      <w:lvlText w:val="o"/>
+      <w:lvlJc w:val="left"/>
+      <w:pPr>
+        <w:ind w:left="3600" w:hanging="360"/>
+      </w:pPr>
+      <w:rPr>
+        <w:rFonts w:ascii="Courier New" w:hAnsi="Courier New" w:hint="default"/>
+      </w:rPr>
+    </w:lvl>
+    <w:lvl w:ilvl="5" w:tplc="04090005" w:tentative="1">
+      <w:start w:val="1"/>
+      <w:numFmt w:val="bullet"/>
+      <w:lvlText w:val=""/>
+      <w:lvlJc w:val="left"/>
+      <w:pPr>
+        <w:ind w:left="4320" w:hanging="360"/>
+      </w:pPr>
+      <w:rPr>
+        <w:rFonts w:ascii="Wingdings" w:hAnsi="Wingdings" w:hint="default"/>
+      </w:rPr>
+    </w:lvl>
+    <w:lvl w:ilvl="6" w:tplc="04090001" w:tentative="1">
+      <w:start w:val="1"/>
+      <w:numFmt w:val="bullet"/>
+      <w:lvlText w:val=""/>
+      <w:lvlJc w:val="left"/>
+      <w:pPr>
+        <w:ind w:left="5040" w:hanging="360"/>
+      </w:pPr>
+      <w:rPr>
+        <w:rFonts w:ascii="Symbol" w:hAnsi="Symbol" w:hint="default"/>
+      </w:rPr>
+    </w:lvl>
+    <w:lvl w:ilvl="7" w:tplc="04090003" w:tentative="1">
+      <w:start w:val="1"/>
+      <w:numFmt w:val="bullet"/>
+      <w:lvlText w:val="o"/>
+      <w:lvlJc w:val="left"/>
+      <w:pPr>
+        <w:ind w:left="5760" w:hanging="360"/>
+      </w:pPr>
+      <w:rPr>
+        <w:rFonts w:ascii="Courier New" w:hAnsi="Courier New" w:hint="default"/>
+      </w:rPr>
+    </w:lvl>
+    <w:lvl w:ilvl="8" w:tplc="04090005" w:tentative="1">
+      <w:start w:val="1"/>
+      <w:numFmt w:val="bullet"/>
+      <w:lvlText w:val=""/>
+      <w:lvlJc w:val="left"/>
+      <w:pPr>
+        <w:ind w:left="6480" w:hanging="360"/>
+      </w:pPr>
+      <w:rPr>
+        <w:rFonts w:ascii="Wingdings" w:hAnsi="Wingdings" w:hint="default"/>
+      </w:rPr>
+    </w:lvl>
+  </w:abstractNum>
+  <w:abstractNum w:abstractNumId="2">
+    <w:nsid w:val="77CF069A"/>
+    <w:multiLevelType w:val="multilevel"/>
+    <w:tmpl w:val="F8B4B91C"/>
+    <w:lvl w:ilvl="0">
+      <w:start w:val="1"/>
+      <w:numFmt w:val="bullet"/>
+      <w:lvlText w:val=""/>
+      <w:lvlJc w:val="left"/>
+      <w:pPr>
+        <w:tabs>
+          <w:tab w:val="num" w:pos="720"/>
+        </w:tabs>
+        <w:ind w:left="720" w:hanging="360"/>
+      </w:pPr>
+      <w:rPr>
+        <w:rFonts w:ascii="Symbol" w:hAnsi="Symbol" w:hint="default"/>
+        <w:sz w:val="20"/>
+      </w:rPr>
+    </w:lvl>
+    <w:lvl w:ilvl="1" w:tentative="1">
+      <w:start w:val="1"/>
+      <w:numFmt w:val="bullet"/>
+      <w:lvlText w:val="o"/>
+      <w:lvlJc w:val="left"/>
+      <w:pPr>
+        <w:tabs>
+          <w:tab w:val="num" w:pos="1440"/>
+        </w:tabs>
+        <w:ind w:left="1440" w:hanging="360"/>
+      </w:pPr>
+      <w:rPr>
+        <w:rFonts w:ascii="Courier New" w:hAnsi="Courier New" w:hint="default"/>
+        <w:sz w:val="20"/>
+      </w:rPr>
+    </w:lvl>
+    <w:lvl w:ilvl="2" w:tentative="1">
+      <w:start w:val="1"/>
+      <w:numFmt w:val="bullet"/>
+      <w:lvlText w:val=""/>
+      <w:lvlJc w:val="left"/>
+      <w:pPr>
+        <w:tabs>
+          <w:tab w:val="num" w:pos="2160"/>
+        </w:tabs>
+        <w:ind w:left="2160" w:hanging="360"/>
+      </w:pPr>
+      <w:rPr>
+        <w:rFonts w:ascii="Wingdings" w:hAnsi="Wingdings" w:hint="default"/>
+        <w:sz w:val="20"/>
+      </w:rPr>
+    </w:lvl>
+    <w:lvl w:ilvl="3" w:tentative="1">
+      <w:start w:val="1"/>
+      <w:numFmt w:val="bullet"/>
+      <w:lvlText w:val=""/>
+      <w:lvlJc w:val="left"/>
+      <w:pPr>
+        <w:tabs>
+          <w:tab w:val="num" w:pos="2880"/>
+        </w:tabs>
+        <w:ind w:left="2880" w:hanging="360"/>
+      </w:pPr>
+      <w:rPr>
+        <w:rFonts w:ascii="Wingdings" w:hAnsi="Wingdings" w:hint="default"/>
+        <w:sz w:val="20"/>
+      </w:rPr>
+    </w:lvl>
+    <w:lvl w:ilvl="4" w:tentative="1">
+      <w:start w:val="1"/>
+      <w:numFmt w:val="bullet"/>
+      <w:lvlText w:val=""/>
+      <w:lvlJc w:val="left"/>
+      <w:pPr>
+        <w:tabs>
+          <w:tab w:val="num" w:pos="3600"/>
+        </w:tabs>
+        <w:ind w:left="3600" w:hanging="360"/>
+      </w:pPr>
+      <w:rPr>
+        <w:rFonts w:ascii="Wingdings" w:hAnsi="Wingdings" w:hint="default"/>
+        <w:sz w:val="20"/>
+      </w:rPr>
+    </w:lvl>
+    <w:lvl w:ilvl="5" w:tentative="1">
+      <w:start w:val="1"/>
+      <w:numFmt w:val="bullet"/>
+      <w:lvlText w:val=""/>
+      <w:lvlJc w:val="left"/>
+      <w:pPr>
+        <w:tabs>
+          <w:tab w:val="num" w:pos="4320"/>
+        </w:tabs>
+        <w:ind w:left="4320" w:hanging="360"/>
+      </w:pPr>
+      <w:rPr>
+        <w:rFonts w:ascii="Wingdings" w:hAnsi="Wingdings" w:hint="default"/>
+        <w:sz w:val="20"/>
+      </w:rPr>
+    </w:lvl>
+    <w:lvl w:ilvl="6" w:tentative="1">
+      <w:start w:val="1"/>
+      <w:numFmt w:val="bullet"/>
+      <w:lvlText w:val=""/>
+      <w:lvlJc w:val="left"/>
+      <w:pPr>
+        <w:tabs>
+          <w:tab w:val="num" w:pos="5040"/>
+        </w:tabs>
+        <w:ind w:left="5040" w:hanging="360"/>
+      </w:pPr>
+      <w:rPr>
+        <w:rFonts w:ascii="Wingdings" w:hAnsi="Wingdings" w:hint="default"/>
+        <w:sz w:val="20"/>
+      </w:rPr>
+    </w:lvl>
+    <w:lvl w:ilvl="7" w:tentative="1">
+      <w:start w:val="1"/>
+      <w:numFmt w:val="bullet"/>
+      <w:lvlText w:val=""/>
+      <w:lvlJc w:val="left"/>
+      <w:pPr>
+        <w:tabs>
+          <w:tab w:val="num" w:pos="5760"/>
+        </w:tabs>
+        <w:ind w:left="5760" w:hanging="360"/>
+      </w:pPr>
+      <w:rPr>
+        <w:rFonts w:ascii="Wingdings" w:hAnsi="Wingdings" w:hint="default"/>
+        <w:sz w:val="20"/>
+      </w:rPr>
+    </w:lvl>
+    <w:lvl w:ilvl="8" w:tentative="1">
+      <w:start w:val="1"/>
+      <w:numFmt w:val="bullet"/>
+      <w:lvlText w:val=""/>
+      <w:lvlJc w:val="left"/>
+      <w:pPr>
+        <w:tabs>
+          <w:tab w:val="num" w:pos="6480"/>
+        </w:tabs>
+        <w:ind w:left="6480" w:hanging="360"/>
+      </w:pPr>
+      <w:rPr>
+        <w:rFonts w:ascii="Wingdings" w:hAnsi="Wingdings" w:hint="default"/>
+        <w:sz w:val="20"/>
+      </w:rPr>
+    </w:lvl>
+  </w:abstractNum>
+  <w:num w:numId="1">
+    <w:abstractNumId w:val="2"/>
+  </w:num>
+  <w:num w:numId="2">
+    <w:abstractNumId w:val="1"/>
+  </w:num>
+  <w:num w:numId="3">
+    <w:abstractNumId w:val="0"/>
+  </w:num>
+</w:numbering>
 </file>
 
 <file path=word/styles.xml><?xml version="1.0" encoding="utf-8"?>
@@ -298,6 +2443,70 @@
       <w:u w:val="single"/>
     </w:rPr>
   </w:style>
+  <w:style w:type="paragraph" w:customStyle="1" w:styleId="codeview">
+    <w:name w:val="code_view"/>
+    <w:basedOn w:val="Normal"/>
+    <w:rsid w:val="005B1EF9"/>
+    <w:pPr>
+      <w:spacing w:before="100" w:beforeAutospacing="1" w:after="100" w:afterAutospacing="1"/>
+    </w:pPr>
+    <w:rPr>
+      <w:rFonts w:ascii="Consolas" w:hAnsi="Consolas"/>
+      <w:color w:val="012FFF"/>
+      <w:sz w:val="27"/>
+      <w:szCs w:val="27"/>
+      <w:lang w:eastAsia="en-US"/>
+    </w:rPr>
+  </w:style>
+  <w:style w:type="paragraph" w:styleId="NormalWeb">
+    <w:name w:val="Normal (Web)"/>
+    <w:basedOn w:val="Normal"/>
+    <w:uiPriority w:val="99"/>
+    <w:unhideWhenUsed/>
+    <w:rsid w:val="005B1EF9"/>
+    <w:pPr>
+      <w:spacing w:before="100" w:beforeAutospacing="1" w:after="100" w:afterAutospacing="1"/>
+    </w:pPr>
+    <w:rPr>
+      <w:rFonts w:ascii="Times" w:hAnsi="Times" w:cs="Times New Roman"/>
+      <w:sz w:val="20"/>
+      <w:szCs w:val="20"/>
+      <w:lang w:eastAsia="en-US"/>
+    </w:rPr>
+  </w:style>
+  <w:style w:type="character" w:styleId="Strong">
+    <w:name w:val="Strong"/>
+    <w:basedOn w:val="DefaultParagraphFont"/>
+    <w:uiPriority w:val="22"/>
+    <w:qFormat/>
+    <w:rsid w:val="005B1EF9"/>
+    <w:rPr>
+      <w:b/>
+      <w:bCs/>
+    </w:rPr>
+  </w:style>
+  <w:style w:type="character" w:customStyle="1" w:styleId="codeview1">
+    <w:name w:val="code_view1"/>
+    <w:basedOn w:val="DefaultParagraphFont"/>
+    <w:rsid w:val="005B1EF9"/>
+    <w:rPr>
+      <w:rFonts w:ascii="Consolas" w:hAnsi="Consolas" w:hint="default"/>
+      <w:color w:val="012FFF"/>
+      <w:sz w:val="27"/>
+      <w:szCs w:val="27"/>
+    </w:rPr>
+  </w:style>
+  <w:style w:type="character" w:styleId="Emphasis">
+    <w:name w:val="Emphasis"/>
+    <w:basedOn w:val="DefaultParagraphFont"/>
+    <w:uiPriority w:val="20"/>
+    <w:qFormat/>
+    <w:rsid w:val="005B1EF9"/>
+    <w:rPr>
+      <w:i/>
+      <w:iCs/>
+    </w:rPr>
+  </w:style>
 </w:styles>
 </file>
 
@@ -499,6 +2708,70 @@
     <w:rPr>
       <w:color w:val="0000FF" w:themeColor="hyperlink"/>
       <w:u w:val="single"/>
+    </w:rPr>
+  </w:style>
+  <w:style w:type="paragraph" w:customStyle="1" w:styleId="codeview">
+    <w:name w:val="code_view"/>
+    <w:basedOn w:val="Normal"/>
+    <w:rsid w:val="005B1EF9"/>
+    <w:pPr>
+      <w:spacing w:before="100" w:beforeAutospacing="1" w:after="100" w:afterAutospacing="1"/>
+    </w:pPr>
+    <w:rPr>
+      <w:rFonts w:ascii="Consolas" w:hAnsi="Consolas"/>
+      <w:color w:val="012FFF"/>
+      <w:sz w:val="27"/>
+      <w:szCs w:val="27"/>
+      <w:lang w:eastAsia="en-US"/>
+    </w:rPr>
+  </w:style>
+  <w:style w:type="paragraph" w:styleId="NormalWeb">
+    <w:name w:val="Normal (Web)"/>
+    <w:basedOn w:val="Normal"/>
+    <w:uiPriority w:val="99"/>
+    <w:unhideWhenUsed/>
+    <w:rsid w:val="005B1EF9"/>
+    <w:pPr>
+      <w:spacing w:before="100" w:beforeAutospacing="1" w:after="100" w:afterAutospacing="1"/>
+    </w:pPr>
+    <w:rPr>
+      <w:rFonts w:ascii="Times" w:hAnsi="Times" w:cs="Times New Roman"/>
+      <w:sz w:val="20"/>
+      <w:szCs w:val="20"/>
+      <w:lang w:eastAsia="en-US"/>
+    </w:rPr>
+  </w:style>
+  <w:style w:type="character" w:styleId="Strong">
+    <w:name w:val="Strong"/>
+    <w:basedOn w:val="DefaultParagraphFont"/>
+    <w:uiPriority w:val="22"/>
+    <w:qFormat/>
+    <w:rsid w:val="005B1EF9"/>
+    <w:rPr>
+      <w:b/>
+      <w:bCs/>
+    </w:rPr>
+  </w:style>
+  <w:style w:type="character" w:customStyle="1" w:styleId="codeview1">
+    <w:name w:val="code_view1"/>
+    <w:basedOn w:val="DefaultParagraphFont"/>
+    <w:rsid w:val="005B1EF9"/>
+    <w:rPr>
+      <w:rFonts w:ascii="Consolas" w:hAnsi="Consolas" w:hint="default"/>
+      <w:color w:val="012FFF"/>
+      <w:sz w:val="27"/>
+      <w:szCs w:val="27"/>
+    </w:rPr>
+  </w:style>
+  <w:style w:type="character" w:styleId="Emphasis">
+    <w:name w:val="Emphasis"/>
+    <w:basedOn w:val="DefaultParagraphFont"/>
+    <w:uiPriority w:val="20"/>
+    <w:qFormat/>
+    <w:rsid w:val="005B1EF9"/>
+    <w:rPr>
+      <w:i/>
+      <w:iCs/>
     </w:rPr>
   </w:style>
 </w:styles>

</xml_diff>